<commit_message>
NO DIY for this workshop
</commit_message>
<xml_diff>
--- a/WS04/Workshop-04.docx
+++ b/WS04/Workshop-04.docx
@@ -144,8 +144,6 @@
         </w:rPr>
         <w:t>DIY</w:t>
       </w:r>
-      <w:bookmarkStart w:id="0" w:name="_GoBack"/>
-      <w:bookmarkEnd w:id="0"/>
       <w:r>
         <w:rPr>
           <w:rFonts w:ascii="Cambria" w:hAnsi="Cambria" w:cs="Arial"/>
@@ -1134,7 +1132,6 @@
           <w:rFonts w:cstheme="minorHAnsi"/>
           <w:szCs w:val="28"/>
         </w:rPr>
-        <w:lastRenderedPageBreak/>
         <w:t>-at-home or DIY submitted late:</w:t>
       </w:r>
     </w:p>
@@ -1164,7 +1161,7 @@
           <w:szCs w:val="28"/>
         </w:rPr>
       </w:pPr>
-      <w:bookmarkStart w:id="1" w:name="_Hlk20142561"/>
+      <w:bookmarkStart w:id="0" w:name="_Hlk20142561"/>
       <w:r>
         <w:rPr>
           <w:rFonts w:cstheme="minorHAnsi"/>
@@ -1250,7 +1247,7 @@
         <w:t xml:space="preserve">-If DIY portion is missing you will lose the mark for the DIY portion of the workshop. </w:t>
       </w:r>
     </w:p>
-    <w:bookmarkEnd w:id="1"/>
+    <w:bookmarkEnd w:id="0"/>
     <w:p>
       <w:pPr>
         <w:pStyle w:val="Heading2"/>
@@ -1274,7 +1271,7 @@
           <w:szCs w:val="28"/>
         </w:rPr>
       </w:pPr>
-      <w:bookmarkStart w:id="2" w:name="_Hlk19574415"/>
+      <w:bookmarkStart w:id="1" w:name="_Hlk19574415"/>
       <w:r>
         <w:rPr>
           <w:rFonts w:cstheme="minorHAnsi"/>
@@ -1282,7 +1279,7 @@
         </w:rPr>
         <w:t>You can see the exact due dates of all assignments by adding -due after the submission command</w:t>
       </w:r>
-      <w:bookmarkEnd w:id="2"/>
+      <w:bookmarkEnd w:id="1"/>
       <w:r>
         <w:rPr>
           <w:rFonts w:cstheme="minorHAnsi"/>
@@ -1698,7 +1695,15 @@
         <w:t>-L</w:t>
       </w:r>
       <w:r>
-        <w:t>ab (30%)</w:t>
+        <w:t>ab (</w:t>
+      </w:r>
+      <w:r>
+        <w:t>4</w:t>
+      </w:r>
+      <w:bookmarkStart w:id="2" w:name="_GoBack"/>
+      <w:bookmarkEnd w:id="2"/>
+      <w:r>
+        <w:t>0%)</w:t>
       </w:r>
     </w:p>
     <w:p>
@@ -1999,7 +2004,6 @@
           <w:color w:val="000000"/>
           <w:szCs w:val="28"/>
         </w:rPr>
-        <w:lastRenderedPageBreak/>
         <w:t>I</w:t>
       </w:r>
       <w:r>
@@ -3099,16 +3103,7 @@
           <w:rFonts w:eastAsiaTheme="minorHAnsi" w:cstheme="minorHAnsi"/>
           <w:szCs w:val="28"/>
         </w:rPr>
-        <w:t xml:space="preserve">If any of the parameters </w:t>
-      </w:r>
-      <w:r>
-        <w:rPr>
-          <w:rStyle w:val="Strong"/>
-          <w:rFonts w:eastAsiaTheme="minorHAnsi" w:cstheme="minorHAnsi"/>
-          <w:szCs w:val="28"/>
-        </w:rPr>
-        <w:lastRenderedPageBreak/>
-        <w:t>are invalid</w:t>
+        <w:t>If any of the parameters are invalid</w:t>
       </w:r>
       <w:r>
         <w:rPr>
@@ -4244,7 +4239,6 @@
         <w:rPr>
           <w:rFonts w:eastAsiaTheme="minorHAnsi"/>
         </w:rPr>
-        <w:lastRenderedPageBreak/>
         <w:t xml:space="preserve">Sets </w:t>
       </w:r>
       <w:r>
@@ -5130,7 +5124,6 @@
           <w:color w:val="0000FF"/>
           <w:lang w:val="en-CA"/>
         </w:rPr>
-        <w:lastRenderedPageBreak/>
         <w:t>void</w:t>
       </w:r>
       <w:r>
@@ -5724,7 +5717,6 @@
           <w:sz w:val="22"/>
           <w:szCs w:val="22"/>
         </w:rPr>
-        <w:lastRenderedPageBreak/>
         <w:t>If the src isn't nullptr, normal processing occurs otherwise dest is set to nullptr.</w:t>
       </w:r>
     </w:p>
@@ -9311,7 +9303,6 @@
         </w:rPr>
       </w:pPr>
       <w:r>
-        <w:lastRenderedPageBreak/>
         <w:t>Execution Example</w:t>
       </w:r>
       <w:r>
@@ -10515,7 +10506,6 @@
           <w:rFonts w:cstheme="minorHAnsi"/>
           <w:szCs w:val="28"/>
         </w:rPr>
-        <w:lastRenderedPageBreak/>
         <w:t xml:space="preserve">If not on matrix already, upload </w:t>
       </w:r>
       <w:r>
@@ -10843,10 +10833,10 @@
         <w:t>At_home</w:t>
       </w:r>
       <w:r>
-        <w:t xml:space="preserve"> (3</w:t>
-      </w:r>
-      <w:r>
-        <w:t>5</w:t>
+        <w:t xml:space="preserve"> (</w:t>
+      </w:r>
+      <w:r>
+        <w:t>60</w:t>
       </w:r>
       <w:r>
         <w:t xml:space="preserve">%) </w:t>
@@ -11260,7 +11250,6 @@
           <w:color w:val="000000"/>
           <w:szCs w:val="28"/>
         </w:rPr>
-        <w:lastRenderedPageBreak/>
         <w:t>This function copies the value provided by the price parameter into the Flower’s f_price data member. If the price given is less than</w:t>
       </w:r>
       <w:r>
@@ -12099,7 +12088,6 @@
           <w:color w:val="808080" w:themeColor="background1" w:themeShade="80"/>
           <w:szCs w:val="28"/>
         </w:rPr>
-        <w:lastRenderedPageBreak/>
         <w:t>b_flowers</w:t>
       </w:r>
       <w:r>
@@ -13339,7 +13327,6 @@
           <w:bCs w:val="0"/>
           <w:szCs w:val="28"/>
         </w:rPr>
-        <w:lastRenderedPageBreak/>
         <w:t xml:space="preserve">Tally the price of all the </w:t>
       </w:r>
       <w:r>
@@ -14363,17 +14350,7 @@
           <w:bCs/>
           <w:color w:val="auto"/>
         </w:rPr>
-        <w:t xml:space="preserve">Additionally, give </w:t>
-      </w:r>
-      <w:r>
-        <w:rPr>
-          <w:rFonts w:eastAsiaTheme="minorHAnsi"/>
-          <w:b/>
-          <w:bCs/>
-          <w:color w:val="auto"/>
-        </w:rPr>
-        <w:lastRenderedPageBreak/>
-        <w:t>care to any needs of allocating or deallocating memory</w:t>
+        <w:t>Additionally, give care to any needs of allocating or deallocating memory</w:t>
       </w:r>
       <w:r>
         <w:rPr>
@@ -15105,7 +15082,6 @@
           <w:rFonts w:eastAsiaTheme="minorHAnsi"/>
           <w:color w:val="auto"/>
         </w:rPr>
-        <w:lastRenderedPageBreak/>
         <w:t>In the case that the decision previously was ‘Y’ to discard the current Bouquet or if the Bouquet was empty to being with, proceed with the arrangement.</w:t>
       </w:r>
       <w:r>
@@ -15885,7 +15861,6 @@
           <w:rFonts w:eastAsiaTheme="minorHAnsi"/>
           <w:lang w:val="en-CA"/>
         </w:rPr>
-        <w:lastRenderedPageBreak/>
         <w:t xml:space="preserve">If the object isn’t empty then it will print details of the </w:t>
       </w:r>
       <w:r>
@@ -17152,7 +17127,6 @@
           <w:sz w:val="19"/>
           <w:szCs w:val="19"/>
         </w:rPr>
-        <w:lastRenderedPageBreak/>
         <w:t xml:space="preserve">  </w:t>
       </w:r>
       <w:r>
@@ -19681,7 +19655,6 @@
           <w:sz w:val="19"/>
           <w:szCs w:val="19"/>
         </w:rPr>
-        <w:lastRenderedPageBreak/>
         <w:t>}</w:t>
       </w:r>
     </w:p>
@@ -20943,7 +20916,6 @@
           <w:szCs w:val="19"/>
           <w:lang w:val="en-CA"/>
         </w:rPr>
-        <w:lastRenderedPageBreak/>
         <w:t>Arranging a new bouquet...</w:t>
       </w:r>
     </w:p>
@@ -22065,7 +22037,6 @@
         <w:suppressAutoHyphens/>
       </w:pPr>
       <w:r>
-        <w:lastRenderedPageBreak/>
         <w:t>At</w:t>
       </w:r>
       <w:r>
@@ -22519,3717 +22490,31 @@
           <w:sz w:val="44"/>
           <w:szCs w:val="44"/>
         </w:rPr>
-        <w:t xml:space="preserve"> (35%)</w:t>
-      </w:r>
-    </w:p>
-    <w:p>
-      <w:r>
-        <w:t>Create a Party Room module that can manage the guest list in the party room</w:t>
-      </w:r>
-    </w:p>
-    <w:p>
-      <w:pPr>
-        <w:pStyle w:val="Heading1"/>
-        <w:suppressAutoHyphens/>
-      </w:pPr>
-      <w:r>
-        <w:t>Guest and PartyRoom Modules</w:t>
-      </w:r>
-    </w:p>
-    <w:p>
-      <w:pPr>
-        <w:pStyle w:val="Heading1"/>
-        <w:suppressAutoHyphens/>
-        <w:rPr>
-          <w:sz w:val="32"/>
-          <w:szCs w:val="32"/>
-        </w:rPr>
-      </w:pPr>
-      <w:r>
-        <w:rPr>
-          <w:sz w:val="32"/>
-          <w:szCs w:val="32"/>
-        </w:rPr>
-        <w:t>Guest Module</w:t>
-      </w:r>
-    </w:p>
-    <w:p>
-      <w:r>
-        <w:t xml:space="preserve">Create a module called Guest that can hold and display a name for a guest. </w:t>
-      </w:r>
-      <w:r>
-        <w:br/>
-        <w:t>The Guest class must have at least the following 2 public member functions:</w:t>
-      </w:r>
-      <w:r>
-        <w:br/>
-      </w:r>
-    </w:p>
-    <w:p>
-      <w:pPr>
-        <w:ind w:left="720"/>
-        <w:rPr>
-          <w:rFonts w:eastAsiaTheme="minorHAnsi" w:cstheme="minorHAnsi"/>
-          <w:color w:val="000000"/>
-          <w:szCs w:val="28"/>
-        </w:rPr>
-      </w:pPr>
-      <w:r>
-        <w:rPr>
-          <w:rFonts w:ascii="Consolas" w:eastAsiaTheme="minorHAnsi" w:hAnsi="Consolas" w:cs="Consolas"/>
-          <w:color w:val="0000FF"/>
-          <w:szCs w:val="28"/>
-          <w:lang w:val="en-CA"/>
-        </w:rPr>
-        <w:t>void</w:t>
-      </w:r>
-      <w:r>
-        <w:rPr>
-          <w:rFonts w:ascii="Consolas" w:eastAsiaTheme="minorHAnsi" w:hAnsi="Consolas" w:cs="Consolas"/>
-          <w:color w:val="000000"/>
-          <w:szCs w:val="28"/>
-          <w:lang w:val="en-CA"/>
-        </w:rPr>
-        <w:t xml:space="preserve"> set(</w:t>
-      </w:r>
-      <w:r>
-        <w:rPr>
-          <w:rFonts w:ascii="Consolas" w:eastAsiaTheme="minorHAnsi" w:hAnsi="Consolas" w:cs="Consolas"/>
-          <w:color w:val="0000FF"/>
-          <w:szCs w:val="28"/>
-          <w:lang w:val="en-CA"/>
-        </w:rPr>
-        <w:t>const</w:t>
-      </w:r>
-      <w:r>
-        <w:rPr>
-          <w:rFonts w:ascii="Consolas" w:eastAsiaTheme="minorHAnsi" w:hAnsi="Consolas" w:cs="Consolas"/>
-          <w:color w:val="000000"/>
-          <w:szCs w:val="28"/>
-          <w:lang w:val="en-CA"/>
-        </w:rPr>
-        <w:t xml:space="preserve"> </w:t>
-      </w:r>
-      <w:r>
-        <w:rPr>
-          <w:rFonts w:ascii="Consolas" w:eastAsiaTheme="minorHAnsi" w:hAnsi="Consolas" w:cs="Consolas"/>
-          <w:color w:val="0000FF"/>
-          <w:szCs w:val="28"/>
-          <w:lang w:val="en-CA"/>
-        </w:rPr>
-        <w:t>char</w:t>
-      </w:r>
-      <w:r>
-        <w:rPr>
-          <w:rFonts w:ascii="Consolas" w:eastAsiaTheme="minorHAnsi" w:hAnsi="Consolas" w:cs="Consolas"/>
-          <w:color w:val="000000"/>
-          <w:szCs w:val="28"/>
-          <w:lang w:val="en-CA"/>
-        </w:rPr>
-        <w:t xml:space="preserve">* </w:t>
-      </w:r>
-      <w:r>
-        <w:rPr>
-          <w:rFonts w:ascii="Consolas" w:eastAsiaTheme="minorHAnsi" w:hAnsi="Consolas" w:cs="Consolas"/>
-          <w:color w:val="808080"/>
-          <w:szCs w:val="28"/>
-          <w:lang w:val="en-CA"/>
-        </w:rPr>
-        <w:t>guestName</w:t>
-      </w:r>
-      <w:r>
-        <w:rPr>
-          <w:rFonts w:ascii="Consolas" w:eastAsiaTheme="minorHAnsi" w:hAnsi="Consolas" w:cs="Consolas"/>
-          <w:color w:val="000000"/>
-          <w:szCs w:val="28"/>
-          <w:lang w:val="en-CA"/>
-        </w:rPr>
-        <w:t>)</w:t>
-      </w:r>
-      <w:r>
-        <w:rPr>
-          <w:rFonts w:ascii="Consolas" w:eastAsiaTheme="minorHAnsi" w:hAnsi="Consolas" w:cs="Consolas"/>
-          <w:color w:val="000000"/>
-          <w:szCs w:val="28"/>
-          <w:lang w:val="en-CA"/>
-        </w:rPr>
-        <w:t>;</w:t>
-      </w:r>
-      <w:r>
-        <w:rPr>
-          <w:rFonts w:ascii="Consolas" w:eastAsiaTheme="minorHAnsi" w:hAnsi="Consolas" w:cs="Consolas"/>
-          <w:color w:val="000000"/>
-          <w:sz w:val="19"/>
-          <w:szCs w:val="19"/>
-          <w:lang w:val="en-CA"/>
-        </w:rPr>
-        <w:br/>
-      </w:r>
-      <w:r>
-        <w:rPr>
-          <w:rFonts w:eastAsiaTheme="minorHAnsi" w:cstheme="minorHAnsi"/>
-          <w:color w:val="000000"/>
-          <w:szCs w:val="28"/>
-        </w:rPr>
-        <w:t>This function should dynamically set the name of the guest.</w:t>
-      </w:r>
-    </w:p>
-    <w:p>
-      <w:pPr>
-        <w:ind w:left="720"/>
-        <w:rPr>
-          <w:rFonts w:ascii="Consolas" w:eastAsiaTheme="minorHAnsi" w:hAnsi="Consolas" w:cs="Consolas"/>
-          <w:color w:val="000000"/>
-          <w:szCs w:val="28"/>
-        </w:rPr>
-      </w:pPr>
-    </w:p>
-    <w:p>
-      <w:pPr>
-        <w:ind w:left="720"/>
-        <w:rPr>
-          <w:rFonts w:ascii="Consolas" w:eastAsiaTheme="minorHAnsi" w:hAnsi="Consolas" w:cs="Consolas"/>
-          <w:color w:val="000000"/>
-          <w:sz w:val="44"/>
-          <w:szCs w:val="44"/>
-        </w:rPr>
-      </w:pPr>
-      <w:r>
-        <w:rPr>
-          <w:rFonts w:ascii="Consolas" w:eastAsiaTheme="minorHAnsi" w:hAnsi="Consolas" w:cs="Consolas"/>
-          <w:color w:val="2B91AF"/>
-          <w:szCs w:val="28"/>
-          <w:lang w:val="en-CA"/>
-        </w:rPr>
-        <w:t>ostream</w:t>
-      </w:r>
-      <w:r>
-        <w:rPr>
-          <w:rFonts w:ascii="Consolas" w:eastAsiaTheme="minorHAnsi" w:hAnsi="Consolas" w:cs="Consolas"/>
-          <w:color w:val="000000"/>
-          <w:szCs w:val="28"/>
-          <w:lang w:val="en-CA"/>
-        </w:rPr>
-        <w:t xml:space="preserve">&amp; display() </w:t>
-      </w:r>
-      <w:r>
-        <w:rPr>
-          <w:rFonts w:ascii="Consolas" w:eastAsiaTheme="minorHAnsi" w:hAnsi="Consolas" w:cs="Consolas"/>
-          <w:color w:val="0000FF"/>
-          <w:szCs w:val="28"/>
-          <w:lang w:val="en-CA"/>
-        </w:rPr>
-        <w:t>const</w:t>
-      </w:r>
-      <w:r>
-        <w:rPr>
-          <w:rFonts w:ascii="Consolas" w:eastAsiaTheme="minorHAnsi" w:hAnsi="Consolas" w:cs="Consolas"/>
-          <w:color w:val="000000"/>
-          <w:szCs w:val="28"/>
-          <w:lang w:val="en-CA"/>
-        </w:rPr>
-        <w:t>;</w:t>
-      </w:r>
-    </w:p>
-    <w:p>
-      <w:pPr>
-        <w:ind w:left="720"/>
-        <w:rPr>
-          <w:rFonts w:eastAsiaTheme="minorHAnsi" w:cstheme="minorHAnsi"/>
-          <w:color w:val="000000"/>
-          <w:szCs w:val="28"/>
-        </w:rPr>
-      </w:pPr>
-      <w:r>
-        <w:rPr>
-          <w:rFonts w:eastAsiaTheme="minorHAnsi" w:cstheme="minorHAnsi"/>
-          <w:color w:val="000000"/>
-          <w:szCs w:val="28"/>
-        </w:rPr>
-        <w:lastRenderedPageBreak/>
-        <w:t>This function displays the name stored in Guest or displays “No Name” if the g</w:t>
-      </w:r>
-      <w:r>
-        <w:rPr>
-          <w:rFonts w:eastAsiaTheme="minorHAnsi" w:cstheme="minorHAnsi"/>
-          <w:color w:val="000000"/>
-          <w:szCs w:val="28"/>
-        </w:rPr>
-        <w:t>u</w:t>
-      </w:r>
-      <w:r>
-        <w:rPr>
-          <w:rFonts w:eastAsiaTheme="minorHAnsi" w:cstheme="minorHAnsi"/>
-          <w:color w:val="000000"/>
-          <w:szCs w:val="28"/>
-        </w:rPr>
-        <w:t>est</w:t>
-      </w:r>
-      <w:r>
-        <w:rPr>
-          <w:rFonts w:eastAsiaTheme="minorHAnsi" w:cstheme="minorHAnsi"/>
-          <w:color w:val="000000"/>
-          <w:szCs w:val="28"/>
-        </w:rPr>
-        <w:t xml:space="preserve"> name is not set yet. </w:t>
-      </w:r>
-    </w:p>
-    <w:p>
-      <w:pPr>
-        <w:ind w:left="720"/>
-        <w:rPr>
-          <w:rFonts w:eastAsiaTheme="minorHAnsi" w:cstheme="minorHAnsi"/>
-          <w:color w:val="000000"/>
-          <w:szCs w:val="28"/>
-        </w:rPr>
-      </w:pPr>
-    </w:p>
-    <w:p>
-      <w:r>
-        <w:t xml:space="preserve">Also the Guest class must have all the requirements of handling dynamic memory allocation to make sure there is no memory leak. </w:t>
-      </w:r>
-    </w:p>
-    <w:p/>
-    <w:p>
-      <w:pPr>
-        <w:pStyle w:val="Heading1"/>
-        <w:suppressAutoHyphens/>
-      </w:pPr>
-      <w:r>
-        <w:t>PartyRoom</w:t>
-      </w:r>
-      <w:r>
-        <w:t xml:space="preserve"> Module</w:t>
-      </w:r>
-    </w:p>
-    <w:p>
-      <w:r>
-        <w:t xml:space="preserve">Create a PartyRoom Class to hold a dynamic array of Guests. </w:t>
-      </w:r>
-      <w:r>
-        <w:br/>
-      </w:r>
-      <w:r>
-        <w:br/>
-        <w:t>Party room should be able to get created using two values:</w:t>
-      </w:r>
-      <w:r>
-        <w:br/>
-      </w:r>
-      <w:r>
-        <w:t xml:space="preserve">    1- </w:t>
-      </w:r>
-      <w:r>
-        <w:t>Party Room Number, that is an integer</w:t>
-      </w:r>
-      <w:r>
-        <w:t xml:space="preserve"> indicating the room number.</w:t>
-      </w:r>
-      <w:r>
-        <w:br/>
-        <w:t xml:space="preserve">    2- Maximum Guest Capacity of the Party Room, this integer value hold the number seats available in the PartyRoom for Guests.  </w:t>
-      </w:r>
-    </w:p>
-    <w:p/>
-    <w:p>
-      <w:r>
-        <w:t>Also PartyRoom class must have the two following public member functions:</w:t>
-      </w:r>
-    </w:p>
-    <w:p>
-      <w:r>
-        <w:rPr>
-          <w:rFonts w:ascii="Consolas" w:eastAsiaTheme="minorHAnsi" w:hAnsi="Consolas" w:cs="Consolas"/>
-          <w:color w:val="0000FF"/>
-          <w:szCs w:val="28"/>
-          <w:lang w:val="en-CA"/>
-        </w:rPr>
-        <w:t>bool</w:t>
-      </w:r>
-      <w:r>
-        <w:rPr>
-          <w:rFonts w:ascii="Consolas" w:eastAsiaTheme="minorHAnsi" w:hAnsi="Consolas" w:cs="Consolas"/>
-          <w:color w:val="000000"/>
-          <w:szCs w:val="28"/>
-          <w:lang w:val="en-CA"/>
-        </w:rPr>
-        <w:t xml:space="preserve"> add(</w:t>
-      </w:r>
-      <w:r>
-        <w:rPr>
-          <w:rFonts w:ascii="Consolas" w:eastAsiaTheme="minorHAnsi" w:hAnsi="Consolas" w:cs="Consolas"/>
-          <w:color w:val="0000FF"/>
-          <w:szCs w:val="28"/>
-          <w:lang w:val="en-CA"/>
-        </w:rPr>
-        <w:t>const</w:t>
-      </w:r>
-      <w:r>
-        <w:rPr>
-          <w:rFonts w:ascii="Consolas" w:eastAsiaTheme="minorHAnsi" w:hAnsi="Consolas" w:cs="Consolas"/>
-          <w:color w:val="000000"/>
-          <w:szCs w:val="28"/>
-          <w:lang w:val="en-CA"/>
-        </w:rPr>
-        <w:t xml:space="preserve"> </w:t>
-      </w:r>
-      <w:r>
-        <w:rPr>
-          <w:rFonts w:ascii="Consolas" w:eastAsiaTheme="minorHAnsi" w:hAnsi="Consolas" w:cs="Consolas"/>
-          <w:color w:val="0000FF"/>
-          <w:szCs w:val="28"/>
-          <w:lang w:val="en-CA"/>
-        </w:rPr>
-        <w:t>char</w:t>
-      </w:r>
-      <w:r>
-        <w:rPr>
-          <w:rFonts w:ascii="Consolas" w:eastAsiaTheme="minorHAnsi" w:hAnsi="Consolas" w:cs="Consolas"/>
-          <w:color w:val="000000"/>
-          <w:szCs w:val="28"/>
-          <w:lang w:val="en-CA"/>
-        </w:rPr>
-        <w:t xml:space="preserve">* </w:t>
-      </w:r>
-      <w:r>
-        <w:rPr>
-          <w:rFonts w:ascii="Consolas" w:eastAsiaTheme="minorHAnsi" w:hAnsi="Consolas" w:cs="Consolas"/>
-          <w:color w:val="808080"/>
-          <w:szCs w:val="28"/>
-          <w:lang w:val="en-CA"/>
-        </w:rPr>
-        <w:t>guestName</w:t>
-      </w:r>
-      <w:r>
-        <w:rPr>
-          <w:rFonts w:ascii="Consolas" w:eastAsiaTheme="minorHAnsi" w:hAnsi="Consolas" w:cs="Consolas"/>
-          <w:color w:val="000000"/>
-          <w:szCs w:val="28"/>
-          <w:lang w:val="en-CA"/>
-        </w:rPr>
-        <w:t>);</w:t>
-      </w:r>
-      <w:r>
-        <w:br/>
-        <w:t>Adds a guest to the Party Room. It returns true is the guest was added successfully and returns false if the room is full (Guest could not be added).</w:t>
-      </w:r>
-    </w:p>
-    <w:p/>
-    <w:p>
-      <w:pPr>
-        <w:rPr>
-          <w:sz w:val="44"/>
-          <w:szCs w:val="40"/>
-        </w:rPr>
-      </w:pPr>
-      <w:r>
-        <w:rPr>
-          <w:rFonts w:ascii="Consolas" w:eastAsiaTheme="minorHAnsi" w:hAnsi="Consolas" w:cs="Consolas"/>
-          <w:color w:val="2B91AF"/>
-          <w:szCs w:val="28"/>
-          <w:lang w:val="en-CA"/>
-        </w:rPr>
-        <w:t>ostream</w:t>
-      </w:r>
-      <w:r>
-        <w:rPr>
-          <w:rFonts w:ascii="Consolas" w:eastAsiaTheme="minorHAnsi" w:hAnsi="Consolas" w:cs="Consolas"/>
-          <w:color w:val="000000"/>
-          <w:szCs w:val="28"/>
-          <w:lang w:val="en-CA"/>
-        </w:rPr>
-        <w:t xml:space="preserve">&amp; </w:t>
-      </w:r>
-      <w:r>
-        <w:rPr>
-          <w:rFonts w:ascii="Consolas" w:eastAsiaTheme="minorHAnsi" w:hAnsi="Consolas" w:cs="Consolas"/>
-          <w:color w:val="2B91AF"/>
-          <w:szCs w:val="28"/>
-          <w:lang w:val="en-CA"/>
-        </w:rPr>
-        <w:t>Guest</w:t>
-      </w:r>
-      <w:r>
-        <w:rPr>
-          <w:rFonts w:ascii="Consolas" w:eastAsiaTheme="minorHAnsi" w:hAnsi="Consolas" w:cs="Consolas"/>
-          <w:color w:val="000000"/>
-          <w:szCs w:val="28"/>
-          <w:lang w:val="en-CA"/>
-        </w:rPr>
-        <w:t xml:space="preserve">::display() </w:t>
-      </w:r>
-      <w:r>
-        <w:rPr>
-          <w:rFonts w:ascii="Consolas" w:eastAsiaTheme="minorHAnsi" w:hAnsi="Consolas" w:cs="Consolas"/>
-          <w:color w:val="0000FF"/>
-          <w:szCs w:val="28"/>
-          <w:lang w:val="en-CA"/>
-        </w:rPr>
-        <w:t>const</w:t>
-      </w:r>
-      <w:r>
-        <w:rPr>
-          <w:rFonts w:ascii="Consolas" w:eastAsiaTheme="minorHAnsi" w:hAnsi="Consolas" w:cs="Consolas"/>
-          <w:color w:val="000000"/>
-          <w:szCs w:val="28"/>
-          <w:lang w:val="en-CA"/>
-        </w:rPr>
-        <w:t>;</w:t>
-      </w:r>
-    </w:p>
-    <w:p>
-      <w:r>
-        <w:t>This function lists the following information:</w:t>
-      </w:r>
-      <w:r>
-        <w:br/>
-        <w:t>- Party Room Number.</w:t>
-      </w:r>
-      <w:r>
-        <w:br/>
-        <w:t>- The Capacity of the Party Room (maximum number of guests)</w:t>
-      </w:r>
-      <w:r>
-        <w:br/>
-        <w:t xml:space="preserve">- The number of empty seats. </w:t>
-      </w:r>
-    </w:p>
-    <w:p>
-      <w:r>
-        <w:t>- And finally, the list of all the guests.</w:t>
-      </w:r>
-      <w:r>
-        <w:br/>
-        <w:t>See the format below for exact printout:</w:t>
-      </w:r>
-      <w:r>
-        <w:br/>
-      </w:r>
-    </w:p>
-    <w:p>
-      <w:pPr>
-        <w:autoSpaceDE w:val="0"/>
-        <w:autoSpaceDN w:val="0"/>
-        <w:adjustRightInd w:val="0"/>
-        <w:rPr>
-          <w:rFonts w:ascii="Consolas" w:eastAsiaTheme="minorHAnsi" w:hAnsi="Consolas" w:cs="Consolas"/>
-          <w:color w:val="000000"/>
-          <w:szCs w:val="28"/>
-          <w:lang w:val="en-CA"/>
-        </w:rPr>
-      </w:pPr>
-      <w:r>
-        <w:rPr>
-          <w:rFonts w:ascii="Consolas" w:eastAsiaTheme="minorHAnsi" w:hAnsi="Consolas" w:cs="Consolas"/>
-          <w:color w:val="008000"/>
-          <w:szCs w:val="28"/>
-          <w:lang w:val="en-CA"/>
-        </w:rPr>
-        <w:t>Party Room Number: 244</w:t>
-      </w:r>
-    </w:p>
-    <w:p>
-      <w:pPr>
-        <w:autoSpaceDE w:val="0"/>
-        <w:autoSpaceDN w:val="0"/>
-        <w:adjustRightInd w:val="0"/>
-        <w:rPr>
-          <w:rFonts w:ascii="Consolas" w:eastAsiaTheme="minorHAnsi" w:hAnsi="Consolas" w:cs="Consolas"/>
-          <w:color w:val="000000"/>
-          <w:szCs w:val="28"/>
-          <w:lang w:val="en-CA"/>
-        </w:rPr>
-      </w:pPr>
-      <w:r>
-        <w:rPr>
-          <w:rFonts w:ascii="Consolas" w:eastAsiaTheme="minorHAnsi" w:hAnsi="Consolas" w:cs="Consolas"/>
-          <w:color w:val="008000"/>
-          <w:szCs w:val="28"/>
-          <w:lang w:val="en-CA"/>
-        </w:rPr>
-        <w:t>Capacity: 5 guests</w:t>
-      </w:r>
-    </w:p>
-    <w:p>
-      <w:pPr>
-        <w:autoSpaceDE w:val="0"/>
-        <w:autoSpaceDN w:val="0"/>
-        <w:adjustRightInd w:val="0"/>
-        <w:rPr>
-          <w:rFonts w:ascii="Consolas" w:eastAsiaTheme="minorHAnsi" w:hAnsi="Consolas" w:cs="Consolas"/>
-          <w:color w:val="000000"/>
-          <w:szCs w:val="28"/>
-          <w:lang w:val="en-CA"/>
-        </w:rPr>
-      </w:pPr>
-      <w:r>
-        <w:rPr>
-          <w:rFonts w:ascii="Consolas" w:eastAsiaTheme="minorHAnsi" w:hAnsi="Consolas" w:cs="Consolas"/>
-          <w:color w:val="008000"/>
-          <w:szCs w:val="28"/>
-          <w:lang w:val="en-CA"/>
-        </w:rPr>
-        <w:t>Number of empty seats: 3</w:t>
-      </w:r>
-    </w:p>
-    <w:p>
-      <w:pPr>
-        <w:autoSpaceDE w:val="0"/>
-        <w:autoSpaceDN w:val="0"/>
-        <w:adjustRightInd w:val="0"/>
-        <w:rPr>
-          <w:rFonts w:ascii="Consolas" w:eastAsiaTheme="minorHAnsi" w:hAnsi="Consolas" w:cs="Consolas"/>
-          <w:color w:val="000000"/>
-          <w:szCs w:val="28"/>
-          <w:lang w:val="en-CA"/>
-        </w:rPr>
-      </w:pPr>
-      <w:r>
-        <w:rPr>
-          <w:rFonts w:ascii="Consolas" w:eastAsiaTheme="minorHAnsi" w:hAnsi="Consolas" w:cs="Consolas"/>
-          <w:color w:val="008000"/>
-          <w:szCs w:val="28"/>
-          <w:lang w:val="en-CA"/>
-        </w:rPr>
-        <w:t>Guest list:</w:t>
-      </w:r>
-    </w:p>
-    <w:p>
-      <w:pPr>
-        <w:autoSpaceDE w:val="0"/>
-        <w:autoSpaceDN w:val="0"/>
-        <w:adjustRightInd w:val="0"/>
-        <w:rPr>
-          <w:rFonts w:ascii="Consolas" w:eastAsiaTheme="minorHAnsi" w:hAnsi="Consolas" w:cs="Consolas"/>
-          <w:color w:val="000000"/>
-          <w:szCs w:val="28"/>
-          <w:lang w:val="en-CA"/>
-        </w:rPr>
-      </w:pPr>
-      <w:r>
-        <w:rPr>
-          <w:rFonts w:ascii="Consolas" w:eastAsiaTheme="minorHAnsi" w:hAnsi="Consolas" w:cs="Consolas"/>
-          <w:color w:val="008000"/>
-          <w:szCs w:val="28"/>
-          <w:lang w:val="en-CA"/>
-        </w:rPr>
-        <w:t>1: John Doe</w:t>
-      </w:r>
-    </w:p>
-    <w:p>
-      <w:pPr>
-        <w:autoSpaceDE w:val="0"/>
-        <w:autoSpaceDN w:val="0"/>
-        <w:adjustRightInd w:val="0"/>
-        <w:rPr>
-          <w:rFonts w:ascii="Consolas" w:eastAsiaTheme="minorHAnsi" w:hAnsi="Consolas" w:cs="Consolas"/>
-          <w:color w:val="000000"/>
-          <w:szCs w:val="28"/>
-          <w:lang w:val="en-CA"/>
-        </w:rPr>
-      </w:pPr>
-      <w:r>
-        <w:rPr>
-          <w:rFonts w:ascii="Consolas" w:eastAsiaTheme="minorHAnsi" w:hAnsi="Consolas" w:cs="Consolas"/>
-          <w:color w:val="008000"/>
-          <w:szCs w:val="28"/>
-          <w:lang w:val="en-CA"/>
-        </w:rPr>
-        <w:t>2: Jane Dee</w:t>
-      </w:r>
-    </w:p>
-    <w:p>
-      <w:r>
-        <w:br/>
-      </w:r>
-    </w:p>
-    <w:p>
-      <w:r>
-        <w:lastRenderedPageBreak/>
-        <w:t xml:space="preserve">Like the Guest class, this class must have all the requirements of handling dynamic memory allocation to make sure there is no memory leak. </w:t>
-      </w:r>
-    </w:p>
-    <w:p/>
-    <w:p>
-      <w:pPr>
-        <w:keepNext/>
-        <w:suppressAutoHyphens/>
-        <w:spacing w:before="100" w:beforeAutospacing="1" w:after="100" w:afterAutospacing="1"/>
-        <w:textAlignment w:val="baseline"/>
-        <w:outlineLvl w:val="1"/>
-        <w:rPr>
-          <w:rFonts w:ascii="Cambria" w:eastAsiaTheme="minorHAnsi" w:hAnsi="Cambria" w:cs="Arial"/>
+        <w:t xml:space="preserve"> (</w:t>
+      </w:r>
+      <w:r>
+        <w:rPr>
+          <w:rFonts w:ascii="Cambria" w:hAnsi="Cambria" w:cs="Arial"/>
           <w:b/>
           <w:bCs/>
           <w:smallCaps/>
-          <w:noProof/>
           <w:color w:val="2E74B5" w:themeColor="accent1" w:themeShade="BF"/>
-          <w:sz w:val="32"/>
-          <w:szCs w:val="32"/>
-        </w:rPr>
-      </w:pPr>
-      <w:r>
-        <w:rPr>
-          <w:rFonts w:ascii="Cambria" w:eastAsiaTheme="minorHAnsi" w:hAnsi="Cambria" w:cs="Arial"/>
+          <w:sz w:val="44"/>
+          <w:szCs w:val="44"/>
+        </w:rPr>
+        <w:t>0</w:t>
+      </w:r>
+      <w:r>
+        <w:rPr>
+          <w:rFonts w:ascii="Cambria" w:hAnsi="Cambria" w:cs="Arial"/>
           <w:b/>
           <w:bCs/>
           <w:smallCaps/>
-          <w:noProof/>
           <w:color w:val="2E74B5" w:themeColor="accent1" w:themeShade="BF"/>
-          <w:sz w:val="32"/>
-          <w:szCs w:val="32"/>
-        </w:rPr>
-        <w:t>DIY</w:t>
-      </w:r>
-      <w:r>
-        <w:rPr>
-          <w:rFonts w:ascii="Cambria" w:eastAsiaTheme="minorHAnsi" w:hAnsi="Cambria" w:cs="Arial"/>
-          <w:b/>
-          <w:bCs/>
-          <w:smallCaps/>
-          <w:noProof/>
-          <w:color w:val="2E74B5" w:themeColor="accent1" w:themeShade="BF"/>
-          <w:sz w:val="32"/>
-          <w:szCs w:val="32"/>
-        </w:rPr>
-        <w:t xml:space="preserve"> Main Module</w:t>
-      </w:r>
-    </w:p>
-    <w:p>
-      <w:pPr>
-        <w:autoSpaceDE w:val="0"/>
-        <w:autoSpaceDN w:val="0"/>
-        <w:adjustRightInd w:val="0"/>
-        <w:rPr>
-          <w:rFonts w:ascii="Consolas" w:eastAsiaTheme="minorHAnsi" w:hAnsi="Consolas" w:cs="Consolas"/>
-          <w:color w:val="000000"/>
-          <w:sz w:val="19"/>
-          <w:szCs w:val="19"/>
-          <w:lang w:val="en-CA"/>
-        </w:rPr>
-      </w:pPr>
-      <w:r>
-        <w:rPr>
-          <w:rFonts w:ascii="Consolas" w:eastAsiaTheme="minorHAnsi" w:hAnsi="Consolas" w:cs="Consolas"/>
-          <w:color w:val="808080"/>
-          <w:sz w:val="19"/>
-          <w:szCs w:val="19"/>
-          <w:lang w:val="en-CA"/>
-        </w:rPr>
-        <w:t>#include</w:t>
-      </w:r>
-      <w:r>
-        <w:rPr>
-          <w:rFonts w:ascii="Consolas" w:eastAsiaTheme="minorHAnsi" w:hAnsi="Consolas" w:cs="Consolas"/>
-          <w:color w:val="000000"/>
-          <w:sz w:val="19"/>
-          <w:szCs w:val="19"/>
-          <w:lang w:val="en-CA"/>
-        </w:rPr>
-        <w:t xml:space="preserve"> </w:t>
-      </w:r>
-      <w:r>
-        <w:rPr>
-          <w:rFonts w:ascii="Consolas" w:eastAsiaTheme="minorHAnsi" w:hAnsi="Consolas" w:cs="Consolas"/>
-          <w:color w:val="A31515"/>
-          <w:sz w:val="19"/>
-          <w:szCs w:val="19"/>
-          <w:lang w:val="en-CA"/>
-        </w:rPr>
-        <w:t>&lt;iostream&gt;</w:t>
-      </w:r>
-    </w:p>
-    <w:p>
-      <w:pPr>
-        <w:autoSpaceDE w:val="0"/>
-        <w:autoSpaceDN w:val="0"/>
-        <w:adjustRightInd w:val="0"/>
-        <w:rPr>
-          <w:rFonts w:ascii="Consolas" w:eastAsiaTheme="minorHAnsi" w:hAnsi="Consolas" w:cs="Consolas"/>
-          <w:color w:val="000000"/>
-          <w:sz w:val="19"/>
-          <w:szCs w:val="19"/>
-          <w:lang w:val="en-CA"/>
-        </w:rPr>
-      </w:pPr>
-      <w:r>
-        <w:rPr>
-          <w:rFonts w:ascii="Consolas" w:eastAsiaTheme="minorHAnsi" w:hAnsi="Consolas" w:cs="Consolas"/>
-          <w:color w:val="808080"/>
-          <w:sz w:val="19"/>
-          <w:szCs w:val="19"/>
-          <w:lang w:val="en-CA"/>
-        </w:rPr>
-        <w:t>#include</w:t>
-      </w:r>
-      <w:r>
-        <w:rPr>
-          <w:rFonts w:ascii="Consolas" w:eastAsiaTheme="minorHAnsi" w:hAnsi="Consolas" w:cs="Consolas"/>
-          <w:color w:val="000000"/>
-          <w:sz w:val="19"/>
-          <w:szCs w:val="19"/>
-          <w:lang w:val="en-CA"/>
-        </w:rPr>
-        <w:t xml:space="preserve"> </w:t>
-      </w:r>
-      <w:r>
-        <w:rPr>
-          <w:rFonts w:ascii="Consolas" w:eastAsiaTheme="minorHAnsi" w:hAnsi="Consolas" w:cs="Consolas"/>
-          <w:color w:val="A31515"/>
-          <w:sz w:val="19"/>
-          <w:szCs w:val="19"/>
-          <w:lang w:val="en-CA"/>
-        </w:rPr>
-        <w:t>"PartyRoom.h"</w:t>
-      </w:r>
-    </w:p>
-    <w:p>
-      <w:pPr>
-        <w:autoSpaceDE w:val="0"/>
-        <w:autoSpaceDN w:val="0"/>
-        <w:adjustRightInd w:val="0"/>
-        <w:rPr>
-          <w:rFonts w:ascii="Consolas" w:eastAsiaTheme="minorHAnsi" w:hAnsi="Consolas" w:cs="Consolas"/>
-          <w:color w:val="000000"/>
-          <w:sz w:val="19"/>
-          <w:szCs w:val="19"/>
-          <w:lang w:val="en-CA"/>
-        </w:rPr>
-      </w:pPr>
-      <w:r>
-        <w:rPr>
-          <w:rFonts w:ascii="Consolas" w:eastAsiaTheme="minorHAnsi" w:hAnsi="Consolas" w:cs="Consolas"/>
-          <w:color w:val="808080"/>
-          <w:sz w:val="19"/>
-          <w:szCs w:val="19"/>
-          <w:lang w:val="en-CA"/>
-        </w:rPr>
-        <w:t>#include</w:t>
-      </w:r>
-      <w:r>
-        <w:rPr>
-          <w:rFonts w:ascii="Consolas" w:eastAsiaTheme="minorHAnsi" w:hAnsi="Consolas" w:cs="Consolas"/>
-          <w:color w:val="000000"/>
-          <w:sz w:val="19"/>
-          <w:szCs w:val="19"/>
-          <w:lang w:val="en-CA"/>
-        </w:rPr>
-        <w:t xml:space="preserve"> </w:t>
-      </w:r>
-      <w:r>
-        <w:rPr>
-          <w:rFonts w:ascii="Consolas" w:eastAsiaTheme="minorHAnsi" w:hAnsi="Consolas" w:cs="Consolas"/>
-          <w:color w:val="A31515"/>
-          <w:sz w:val="19"/>
-          <w:szCs w:val="19"/>
-          <w:lang w:val="en-CA"/>
-        </w:rPr>
-        <w:t>"Guest.h"</w:t>
-      </w:r>
-    </w:p>
-    <w:p>
-      <w:pPr>
-        <w:autoSpaceDE w:val="0"/>
-        <w:autoSpaceDN w:val="0"/>
-        <w:adjustRightInd w:val="0"/>
-        <w:rPr>
-          <w:rFonts w:ascii="Consolas" w:eastAsiaTheme="minorHAnsi" w:hAnsi="Consolas" w:cs="Consolas"/>
-          <w:color w:val="000000"/>
-          <w:sz w:val="19"/>
-          <w:szCs w:val="19"/>
-          <w:lang w:val="en-CA"/>
-        </w:rPr>
-      </w:pPr>
-      <w:r>
-        <w:rPr>
-          <w:rFonts w:ascii="Consolas" w:eastAsiaTheme="minorHAnsi" w:hAnsi="Consolas" w:cs="Consolas"/>
-          <w:color w:val="808080"/>
-          <w:sz w:val="19"/>
-          <w:szCs w:val="19"/>
-          <w:lang w:val="en-CA"/>
-        </w:rPr>
-        <w:t>#include</w:t>
-      </w:r>
-      <w:r>
-        <w:rPr>
-          <w:rFonts w:ascii="Consolas" w:eastAsiaTheme="minorHAnsi" w:hAnsi="Consolas" w:cs="Consolas"/>
-          <w:color w:val="000000"/>
-          <w:sz w:val="19"/>
-          <w:szCs w:val="19"/>
-          <w:lang w:val="en-CA"/>
-        </w:rPr>
-        <w:t xml:space="preserve"> </w:t>
-      </w:r>
-      <w:r>
-        <w:rPr>
-          <w:rFonts w:ascii="Consolas" w:eastAsiaTheme="minorHAnsi" w:hAnsi="Consolas" w:cs="Consolas"/>
-          <w:color w:val="A31515"/>
-          <w:sz w:val="19"/>
-          <w:szCs w:val="19"/>
-          <w:lang w:val="en-CA"/>
-        </w:rPr>
-        <w:t>"utils.h"</w:t>
-      </w:r>
-    </w:p>
-    <w:p>
-      <w:pPr>
-        <w:autoSpaceDE w:val="0"/>
-        <w:autoSpaceDN w:val="0"/>
-        <w:adjustRightInd w:val="0"/>
-        <w:rPr>
-          <w:rFonts w:ascii="Consolas" w:eastAsiaTheme="minorHAnsi" w:hAnsi="Consolas" w:cs="Consolas"/>
-          <w:color w:val="000000"/>
-          <w:sz w:val="19"/>
-          <w:szCs w:val="19"/>
-          <w:lang w:val="en-CA"/>
-        </w:rPr>
-      </w:pPr>
-      <w:r>
-        <w:rPr>
-          <w:rFonts w:ascii="Consolas" w:eastAsiaTheme="minorHAnsi" w:hAnsi="Consolas" w:cs="Consolas"/>
-          <w:color w:val="0000FF"/>
-          <w:sz w:val="19"/>
-          <w:szCs w:val="19"/>
-          <w:lang w:val="en-CA"/>
-        </w:rPr>
-        <w:t>using</w:t>
-      </w:r>
-      <w:r>
-        <w:rPr>
-          <w:rFonts w:ascii="Consolas" w:eastAsiaTheme="minorHAnsi" w:hAnsi="Consolas" w:cs="Consolas"/>
-          <w:color w:val="000000"/>
-          <w:sz w:val="19"/>
-          <w:szCs w:val="19"/>
-          <w:lang w:val="en-CA"/>
-        </w:rPr>
-        <w:t xml:space="preserve"> </w:t>
-      </w:r>
-      <w:r>
-        <w:rPr>
-          <w:rFonts w:ascii="Consolas" w:eastAsiaTheme="minorHAnsi" w:hAnsi="Consolas" w:cs="Consolas"/>
-          <w:color w:val="0000FF"/>
-          <w:sz w:val="19"/>
-          <w:szCs w:val="19"/>
-          <w:lang w:val="en-CA"/>
-        </w:rPr>
-        <w:t>namespace</w:t>
-      </w:r>
-      <w:r>
-        <w:rPr>
-          <w:rFonts w:ascii="Consolas" w:eastAsiaTheme="minorHAnsi" w:hAnsi="Consolas" w:cs="Consolas"/>
-          <w:color w:val="000000"/>
-          <w:sz w:val="19"/>
-          <w:szCs w:val="19"/>
-          <w:lang w:val="en-CA"/>
-        </w:rPr>
-        <w:t xml:space="preserve"> std;</w:t>
-      </w:r>
-    </w:p>
-    <w:p>
-      <w:pPr>
-        <w:autoSpaceDE w:val="0"/>
-        <w:autoSpaceDN w:val="0"/>
-        <w:adjustRightInd w:val="0"/>
-        <w:rPr>
-          <w:rFonts w:ascii="Consolas" w:eastAsiaTheme="minorHAnsi" w:hAnsi="Consolas" w:cs="Consolas"/>
-          <w:color w:val="000000"/>
-          <w:sz w:val="19"/>
-          <w:szCs w:val="19"/>
-          <w:lang w:val="en-CA"/>
-        </w:rPr>
-      </w:pPr>
-      <w:r>
-        <w:rPr>
-          <w:rFonts w:ascii="Consolas" w:eastAsiaTheme="minorHAnsi" w:hAnsi="Consolas" w:cs="Consolas"/>
-          <w:color w:val="0000FF"/>
-          <w:sz w:val="19"/>
-          <w:szCs w:val="19"/>
-          <w:lang w:val="en-CA"/>
-        </w:rPr>
-        <w:t>using</w:t>
-      </w:r>
-      <w:r>
-        <w:rPr>
-          <w:rFonts w:ascii="Consolas" w:eastAsiaTheme="minorHAnsi" w:hAnsi="Consolas" w:cs="Consolas"/>
-          <w:color w:val="000000"/>
-          <w:sz w:val="19"/>
-          <w:szCs w:val="19"/>
-          <w:lang w:val="en-CA"/>
-        </w:rPr>
-        <w:t xml:space="preserve"> </w:t>
-      </w:r>
-      <w:r>
-        <w:rPr>
-          <w:rFonts w:ascii="Consolas" w:eastAsiaTheme="minorHAnsi" w:hAnsi="Consolas" w:cs="Consolas"/>
-          <w:color w:val="0000FF"/>
-          <w:sz w:val="19"/>
-          <w:szCs w:val="19"/>
-          <w:lang w:val="en-CA"/>
-        </w:rPr>
-        <w:t>namespace</w:t>
-      </w:r>
-      <w:r>
-        <w:rPr>
-          <w:rFonts w:ascii="Consolas" w:eastAsiaTheme="minorHAnsi" w:hAnsi="Consolas" w:cs="Consolas"/>
-          <w:color w:val="000000"/>
-          <w:sz w:val="19"/>
-          <w:szCs w:val="19"/>
-          <w:lang w:val="en-CA"/>
-        </w:rPr>
-        <w:t xml:space="preserve"> sdds;</w:t>
-      </w:r>
-    </w:p>
-    <w:p>
-      <w:pPr>
-        <w:autoSpaceDE w:val="0"/>
-        <w:autoSpaceDN w:val="0"/>
-        <w:adjustRightInd w:val="0"/>
-        <w:rPr>
-          <w:rFonts w:ascii="Consolas" w:eastAsiaTheme="minorHAnsi" w:hAnsi="Consolas" w:cs="Consolas"/>
-          <w:color w:val="000000"/>
-          <w:sz w:val="19"/>
-          <w:szCs w:val="19"/>
-          <w:lang w:val="en-CA"/>
-        </w:rPr>
-      </w:pPr>
-      <w:r>
-        <w:rPr>
-          <w:rFonts w:ascii="Consolas" w:eastAsiaTheme="minorHAnsi" w:hAnsi="Consolas" w:cs="Consolas"/>
-          <w:color w:val="0000FF"/>
-          <w:sz w:val="19"/>
-          <w:szCs w:val="19"/>
-          <w:lang w:val="en-CA"/>
-        </w:rPr>
-        <w:t>char</w:t>
-      </w:r>
-      <w:r>
-        <w:rPr>
-          <w:rFonts w:ascii="Consolas" w:eastAsiaTheme="minorHAnsi" w:hAnsi="Consolas" w:cs="Consolas"/>
-          <w:color w:val="000000"/>
-          <w:sz w:val="19"/>
-          <w:szCs w:val="19"/>
-          <w:lang w:val="en-CA"/>
-        </w:rPr>
-        <w:t xml:space="preserve"> menu() {</w:t>
-      </w:r>
-    </w:p>
-    <w:p>
-      <w:pPr>
-        <w:autoSpaceDE w:val="0"/>
-        <w:autoSpaceDN w:val="0"/>
-        <w:adjustRightInd w:val="0"/>
-        <w:rPr>
-          <w:rFonts w:ascii="Consolas" w:eastAsiaTheme="minorHAnsi" w:hAnsi="Consolas" w:cs="Consolas"/>
-          <w:color w:val="000000"/>
-          <w:sz w:val="19"/>
-          <w:szCs w:val="19"/>
-          <w:lang w:val="en-CA"/>
-        </w:rPr>
-      </w:pPr>
-      <w:r>
-        <w:rPr>
-          <w:rFonts w:ascii="Consolas" w:eastAsiaTheme="minorHAnsi" w:hAnsi="Consolas" w:cs="Consolas"/>
-          <w:color w:val="000000"/>
-          <w:sz w:val="19"/>
-          <w:szCs w:val="19"/>
-          <w:lang w:val="en-CA"/>
-        </w:rPr>
-        <w:t xml:space="preserve">   </w:t>
-      </w:r>
-      <w:r>
-        <w:rPr>
-          <w:rFonts w:ascii="Consolas" w:eastAsiaTheme="minorHAnsi" w:hAnsi="Consolas" w:cs="Consolas"/>
-          <w:color w:val="0000FF"/>
-          <w:sz w:val="19"/>
-          <w:szCs w:val="19"/>
-          <w:lang w:val="en-CA"/>
-        </w:rPr>
-        <w:t>char</w:t>
-      </w:r>
-      <w:r>
-        <w:rPr>
-          <w:rFonts w:ascii="Consolas" w:eastAsiaTheme="minorHAnsi" w:hAnsi="Consolas" w:cs="Consolas"/>
-          <w:color w:val="000000"/>
-          <w:sz w:val="19"/>
-          <w:szCs w:val="19"/>
-          <w:lang w:val="en-CA"/>
-        </w:rPr>
-        <w:t xml:space="preserve"> ch;</w:t>
-      </w:r>
-    </w:p>
-    <w:p>
-      <w:pPr>
-        <w:autoSpaceDE w:val="0"/>
-        <w:autoSpaceDN w:val="0"/>
-        <w:adjustRightInd w:val="0"/>
-        <w:rPr>
-          <w:rFonts w:ascii="Consolas" w:eastAsiaTheme="minorHAnsi" w:hAnsi="Consolas" w:cs="Consolas"/>
-          <w:color w:val="000000"/>
-          <w:sz w:val="19"/>
-          <w:szCs w:val="19"/>
-          <w:lang w:val="en-CA"/>
-        </w:rPr>
-      </w:pPr>
-      <w:r>
-        <w:rPr>
-          <w:rFonts w:ascii="Consolas" w:eastAsiaTheme="minorHAnsi" w:hAnsi="Consolas" w:cs="Consolas"/>
-          <w:color w:val="000000"/>
-          <w:sz w:val="19"/>
-          <w:szCs w:val="19"/>
-          <w:lang w:val="en-CA"/>
-        </w:rPr>
-        <w:t xml:space="preserve">   </w:t>
-      </w:r>
-      <w:r>
-        <w:rPr>
-          <w:rFonts w:ascii="Consolas" w:eastAsiaTheme="minorHAnsi" w:hAnsi="Consolas" w:cs="Consolas"/>
-          <w:color w:val="0000FF"/>
-          <w:sz w:val="19"/>
-          <w:szCs w:val="19"/>
-          <w:lang w:val="en-CA"/>
-        </w:rPr>
-        <w:t>do</w:t>
-      </w:r>
-      <w:r>
-        <w:rPr>
-          <w:rFonts w:ascii="Consolas" w:eastAsiaTheme="minorHAnsi" w:hAnsi="Consolas" w:cs="Consolas"/>
-          <w:color w:val="000000"/>
-          <w:sz w:val="19"/>
-          <w:szCs w:val="19"/>
-          <w:lang w:val="en-CA"/>
-        </w:rPr>
-        <w:t xml:space="preserve"> {</w:t>
-      </w:r>
-    </w:p>
-    <w:p>
-      <w:pPr>
-        <w:autoSpaceDE w:val="0"/>
-        <w:autoSpaceDN w:val="0"/>
-        <w:adjustRightInd w:val="0"/>
-        <w:rPr>
-          <w:rFonts w:ascii="Consolas" w:eastAsiaTheme="minorHAnsi" w:hAnsi="Consolas" w:cs="Consolas"/>
-          <w:color w:val="000000"/>
-          <w:sz w:val="19"/>
-          <w:szCs w:val="19"/>
-          <w:lang w:val="en-CA"/>
-        </w:rPr>
-      </w:pPr>
-      <w:r>
-        <w:rPr>
-          <w:rFonts w:ascii="Consolas" w:eastAsiaTheme="minorHAnsi" w:hAnsi="Consolas" w:cs="Consolas"/>
-          <w:color w:val="000000"/>
-          <w:sz w:val="19"/>
-          <w:szCs w:val="19"/>
-          <w:lang w:val="en-CA"/>
-        </w:rPr>
-        <w:t xml:space="preserve">      cout </w:t>
-      </w:r>
-      <w:r>
-        <w:rPr>
-          <w:rFonts w:ascii="Consolas" w:eastAsiaTheme="minorHAnsi" w:hAnsi="Consolas" w:cs="Consolas"/>
-          <w:color w:val="008080"/>
-          <w:sz w:val="19"/>
-          <w:szCs w:val="19"/>
-          <w:lang w:val="en-CA"/>
-        </w:rPr>
-        <w:t>&lt;&lt;</w:t>
-      </w:r>
-      <w:r>
-        <w:rPr>
-          <w:rFonts w:ascii="Consolas" w:eastAsiaTheme="minorHAnsi" w:hAnsi="Consolas" w:cs="Consolas"/>
-          <w:color w:val="000000"/>
-          <w:sz w:val="19"/>
-          <w:szCs w:val="19"/>
-          <w:lang w:val="en-CA"/>
-        </w:rPr>
-        <w:t xml:space="preserve"> </w:t>
-      </w:r>
-      <w:r>
-        <w:rPr>
-          <w:rFonts w:ascii="Consolas" w:eastAsiaTheme="minorHAnsi" w:hAnsi="Consolas" w:cs="Consolas"/>
-          <w:color w:val="A31515"/>
-          <w:sz w:val="19"/>
-          <w:szCs w:val="19"/>
-          <w:lang w:val="en-CA"/>
-        </w:rPr>
-        <w:t>"(A)dd Guest"</w:t>
-      </w:r>
-      <w:r>
-        <w:rPr>
-          <w:rFonts w:ascii="Consolas" w:eastAsiaTheme="minorHAnsi" w:hAnsi="Consolas" w:cs="Consolas"/>
-          <w:color w:val="000000"/>
-          <w:sz w:val="19"/>
-          <w:szCs w:val="19"/>
-          <w:lang w:val="en-CA"/>
-        </w:rPr>
-        <w:t xml:space="preserve"> </w:t>
-      </w:r>
-      <w:r>
-        <w:rPr>
-          <w:rFonts w:ascii="Consolas" w:eastAsiaTheme="minorHAnsi" w:hAnsi="Consolas" w:cs="Consolas"/>
-          <w:color w:val="008080"/>
-          <w:sz w:val="19"/>
-          <w:szCs w:val="19"/>
-          <w:lang w:val="en-CA"/>
-        </w:rPr>
-        <w:t>&lt;&lt;</w:t>
-      </w:r>
-      <w:r>
-        <w:rPr>
-          <w:rFonts w:ascii="Consolas" w:eastAsiaTheme="minorHAnsi" w:hAnsi="Consolas" w:cs="Consolas"/>
-          <w:color w:val="000000"/>
-          <w:sz w:val="19"/>
-          <w:szCs w:val="19"/>
-          <w:lang w:val="en-CA"/>
-        </w:rPr>
-        <w:t xml:space="preserve"> endl;</w:t>
-      </w:r>
-    </w:p>
-    <w:p>
-      <w:pPr>
-        <w:autoSpaceDE w:val="0"/>
-        <w:autoSpaceDN w:val="0"/>
-        <w:adjustRightInd w:val="0"/>
-        <w:rPr>
-          <w:rFonts w:ascii="Consolas" w:eastAsiaTheme="minorHAnsi" w:hAnsi="Consolas" w:cs="Consolas"/>
-          <w:color w:val="000000"/>
-          <w:sz w:val="19"/>
-          <w:szCs w:val="19"/>
-          <w:lang w:val="en-CA"/>
-        </w:rPr>
-      </w:pPr>
-      <w:r>
-        <w:rPr>
-          <w:rFonts w:ascii="Consolas" w:eastAsiaTheme="minorHAnsi" w:hAnsi="Consolas" w:cs="Consolas"/>
-          <w:color w:val="000000"/>
-          <w:sz w:val="19"/>
-          <w:szCs w:val="19"/>
-          <w:lang w:val="en-CA"/>
-        </w:rPr>
-        <w:t xml:space="preserve">      cout </w:t>
-      </w:r>
-      <w:r>
-        <w:rPr>
-          <w:rFonts w:ascii="Consolas" w:eastAsiaTheme="minorHAnsi" w:hAnsi="Consolas" w:cs="Consolas"/>
-          <w:color w:val="008080"/>
-          <w:sz w:val="19"/>
-          <w:szCs w:val="19"/>
-          <w:lang w:val="en-CA"/>
-        </w:rPr>
-        <w:t>&lt;&lt;</w:t>
-      </w:r>
-      <w:r>
-        <w:rPr>
-          <w:rFonts w:ascii="Consolas" w:eastAsiaTheme="minorHAnsi" w:hAnsi="Consolas" w:cs="Consolas"/>
-          <w:color w:val="000000"/>
-          <w:sz w:val="19"/>
-          <w:szCs w:val="19"/>
-          <w:lang w:val="en-CA"/>
-        </w:rPr>
-        <w:t xml:space="preserve"> </w:t>
-      </w:r>
-      <w:r>
-        <w:rPr>
-          <w:rFonts w:ascii="Consolas" w:eastAsiaTheme="minorHAnsi" w:hAnsi="Consolas" w:cs="Consolas"/>
-          <w:color w:val="A31515"/>
-          <w:sz w:val="19"/>
-          <w:szCs w:val="19"/>
-          <w:lang w:val="en-CA"/>
-        </w:rPr>
-        <w:t>"(G)uest List"</w:t>
-      </w:r>
-      <w:r>
-        <w:rPr>
-          <w:rFonts w:ascii="Consolas" w:eastAsiaTheme="minorHAnsi" w:hAnsi="Consolas" w:cs="Consolas"/>
-          <w:color w:val="000000"/>
-          <w:sz w:val="19"/>
-          <w:szCs w:val="19"/>
-          <w:lang w:val="en-CA"/>
-        </w:rPr>
-        <w:t xml:space="preserve"> </w:t>
-      </w:r>
-      <w:r>
-        <w:rPr>
-          <w:rFonts w:ascii="Consolas" w:eastAsiaTheme="minorHAnsi" w:hAnsi="Consolas" w:cs="Consolas"/>
-          <w:color w:val="008080"/>
-          <w:sz w:val="19"/>
-          <w:szCs w:val="19"/>
-          <w:lang w:val="en-CA"/>
-        </w:rPr>
-        <w:t>&lt;&lt;</w:t>
-      </w:r>
-      <w:r>
-        <w:rPr>
-          <w:rFonts w:ascii="Consolas" w:eastAsiaTheme="minorHAnsi" w:hAnsi="Consolas" w:cs="Consolas"/>
-          <w:color w:val="000000"/>
-          <w:sz w:val="19"/>
-          <w:szCs w:val="19"/>
-          <w:lang w:val="en-CA"/>
-        </w:rPr>
-        <w:t xml:space="preserve"> endl;</w:t>
-      </w:r>
-    </w:p>
-    <w:p>
-      <w:pPr>
-        <w:autoSpaceDE w:val="0"/>
-        <w:autoSpaceDN w:val="0"/>
-        <w:adjustRightInd w:val="0"/>
-        <w:rPr>
-          <w:rFonts w:ascii="Consolas" w:eastAsiaTheme="minorHAnsi" w:hAnsi="Consolas" w:cs="Consolas"/>
-          <w:color w:val="000000"/>
-          <w:sz w:val="19"/>
-          <w:szCs w:val="19"/>
-          <w:lang w:val="en-CA"/>
-        </w:rPr>
-      </w:pPr>
-      <w:r>
-        <w:rPr>
-          <w:rFonts w:ascii="Consolas" w:eastAsiaTheme="minorHAnsi" w:hAnsi="Consolas" w:cs="Consolas"/>
-          <w:color w:val="000000"/>
-          <w:sz w:val="19"/>
-          <w:szCs w:val="19"/>
-          <w:lang w:val="en-CA"/>
-        </w:rPr>
-        <w:t xml:space="preserve">      cout </w:t>
-      </w:r>
-      <w:r>
-        <w:rPr>
-          <w:rFonts w:ascii="Consolas" w:eastAsiaTheme="minorHAnsi" w:hAnsi="Consolas" w:cs="Consolas"/>
-          <w:color w:val="008080"/>
-          <w:sz w:val="19"/>
-          <w:szCs w:val="19"/>
-          <w:lang w:val="en-CA"/>
-        </w:rPr>
-        <w:t>&lt;&lt;</w:t>
-      </w:r>
-      <w:r>
-        <w:rPr>
-          <w:rFonts w:ascii="Consolas" w:eastAsiaTheme="minorHAnsi" w:hAnsi="Consolas" w:cs="Consolas"/>
-          <w:color w:val="000000"/>
-          <w:sz w:val="19"/>
-          <w:szCs w:val="19"/>
-          <w:lang w:val="en-CA"/>
-        </w:rPr>
-        <w:t xml:space="preserve"> </w:t>
-      </w:r>
-      <w:r>
-        <w:rPr>
-          <w:rFonts w:ascii="Consolas" w:eastAsiaTheme="minorHAnsi" w:hAnsi="Consolas" w:cs="Consolas"/>
-          <w:color w:val="A31515"/>
-          <w:sz w:val="19"/>
-          <w:szCs w:val="19"/>
-          <w:lang w:val="en-CA"/>
-        </w:rPr>
-        <w:t>"e(X)it"</w:t>
-      </w:r>
-      <w:r>
-        <w:rPr>
-          <w:rFonts w:ascii="Consolas" w:eastAsiaTheme="minorHAnsi" w:hAnsi="Consolas" w:cs="Consolas"/>
-          <w:color w:val="000000"/>
-          <w:sz w:val="19"/>
-          <w:szCs w:val="19"/>
-          <w:lang w:val="en-CA"/>
-        </w:rPr>
-        <w:t xml:space="preserve"> </w:t>
-      </w:r>
-      <w:r>
-        <w:rPr>
-          <w:rFonts w:ascii="Consolas" w:eastAsiaTheme="minorHAnsi" w:hAnsi="Consolas" w:cs="Consolas"/>
-          <w:color w:val="008080"/>
-          <w:sz w:val="19"/>
-          <w:szCs w:val="19"/>
-          <w:lang w:val="en-CA"/>
-        </w:rPr>
-        <w:t>&lt;&lt;</w:t>
-      </w:r>
-      <w:r>
-        <w:rPr>
-          <w:rFonts w:ascii="Consolas" w:eastAsiaTheme="minorHAnsi" w:hAnsi="Consolas" w:cs="Consolas"/>
-          <w:color w:val="000000"/>
-          <w:sz w:val="19"/>
-          <w:szCs w:val="19"/>
-          <w:lang w:val="en-CA"/>
-        </w:rPr>
-        <w:t xml:space="preserve"> endl </w:t>
-      </w:r>
-      <w:r>
-        <w:rPr>
-          <w:rFonts w:ascii="Consolas" w:eastAsiaTheme="minorHAnsi" w:hAnsi="Consolas" w:cs="Consolas"/>
-          <w:color w:val="008080"/>
-          <w:sz w:val="19"/>
-          <w:szCs w:val="19"/>
-          <w:lang w:val="en-CA"/>
-        </w:rPr>
-        <w:t>&lt;&lt;</w:t>
-      </w:r>
-      <w:r>
-        <w:rPr>
-          <w:rFonts w:ascii="Consolas" w:eastAsiaTheme="minorHAnsi" w:hAnsi="Consolas" w:cs="Consolas"/>
-          <w:color w:val="000000"/>
-          <w:sz w:val="19"/>
-          <w:szCs w:val="19"/>
-          <w:lang w:val="en-CA"/>
-        </w:rPr>
-        <w:t xml:space="preserve"> </w:t>
-      </w:r>
-      <w:r>
-        <w:rPr>
-          <w:rFonts w:ascii="Consolas" w:eastAsiaTheme="minorHAnsi" w:hAnsi="Consolas" w:cs="Consolas"/>
-          <w:color w:val="A31515"/>
-          <w:sz w:val="19"/>
-          <w:szCs w:val="19"/>
-          <w:lang w:val="en-CA"/>
-        </w:rPr>
-        <w:t>"&gt; "</w:t>
-      </w:r>
-      <w:r>
-        <w:rPr>
-          <w:rFonts w:ascii="Consolas" w:eastAsiaTheme="minorHAnsi" w:hAnsi="Consolas" w:cs="Consolas"/>
-          <w:color w:val="000000"/>
-          <w:sz w:val="19"/>
-          <w:szCs w:val="19"/>
-          <w:lang w:val="en-CA"/>
-        </w:rPr>
-        <w:t>;</w:t>
-      </w:r>
-    </w:p>
-    <w:p>
-      <w:pPr>
-        <w:autoSpaceDE w:val="0"/>
-        <w:autoSpaceDN w:val="0"/>
-        <w:adjustRightInd w:val="0"/>
-        <w:rPr>
-          <w:rFonts w:ascii="Consolas" w:eastAsiaTheme="minorHAnsi" w:hAnsi="Consolas" w:cs="Consolas"/>
-          <w:color w:val="000000"/>
-          <w:sz w:val="19"/>
-          <w:szCs w:val="19"/>
-          <w:lang w:val="en-CA"/>
-        </w:rPr>
-      </w:pPr>
-      <w:r>
-        <w:rPr>
-          <w:rFonts w:ascii="Consolas" w:eastAsiaTheme="minorHAnsi" w:hAnsi="Consolas" w:cs="Consolas"/>
-          <w:color w:val="000000"/>
-          <w:sz w:val="19"/>
-          <w:szCs w:val="19"/>
-          <w:lang w:val="en-CA"/>
-        </w:rPr>
-        <w:t xml:space="preserve">      ch = cin.get();</w:t>
-      </w:r>
-    </w:p>
-    <w:p>
-      <w:pPr>
-        <w:autoSpaceDE w:val="0"/>
-        <w:autoSpaceDN w:val="0"/>
-        <w:adjustRightInd w:val="0"/>
-        <w:rPr>
-          <w:rFonts w:ascii="Consolas" w:eastAsiaTheme="minorHAnsi" w:hAnsi="Consolas" w:cs="Consolas"/>
-          <w:color w:val="000000"/>
-          <w:sz w:val="19"/>
-          <w:szCs w:val="19"/>
-          <w:lang w:val="en-CA"/>
-        </w:rPr>
-      </w:pPr>
-      <w:r>
-        <w:rPr>
-          <w:rFonts w:ascii="Consolas" w:eastAsiaTheme="minorHAnsi" w:hAnsi="Consolas" w:cs="Consolas"/>
-          <w:color w:val="000000"/>
-          <w:sz w:val="19"/>
-          <w:szCs w:val="19"/>
-          <w:lang w:val="en-CA"/>
-        </w:rPr>
-        <w:t xml:space="preserve">      flushKeyboard();</w:t>
-      </w:r>
-    </w:p>
-    <w:p>
-      <w:pPr>
-        <w:autoSpaceDE w:val="0"/>
-        <w:autoSpaceDN w:val="0"/>
-        <w:adjustRightInd w:val="0"/>
-        <w:rPr>
-          <w:rFonts w:ascii="Consolas" w:eastAsiaTheme="minorHAnsi" w:hAnsi="Consolas" w:cs="Consolas"/>
-          <w:color w:val="000000"/>
-          <w:sz w:val="19"/>
-          <w:szCs w:val="19"/>
-          <w:lang w:val="en-CA"/>
-        </w:rPr>
-      </w:pPr>
-      <w:r>
-        <w:rPr>
-          <w:rFonts w:ascii="Consolas" w:eastAsiaTheme="minorHAnsi" w:hAnsi="Consolas" w:cs="Consolas"/>
-          <w:color w:val="000000"/>
-          <w:sz w:val="19"/>
-          <w:szCs w:val="19"/>
-          <w:lang w:val="en-CA"/>
-        </w:rPr>
-        <w:t xml:space="preserve">   } </w:t>
-      </w:r>
-      <w:r>
-        <w:rPr>
-          <w:rFonts w:ascii="Consolas" w:eastAsiaTheme="minorHAnsi" w:hAnsi="Consolas" w:cs="Consolas"/>
-          <w:color w:val="0000FF"/>
-          <w:sz w:val="19"/>
-          <w:szCs w:val="19"/>
-          <w:lang w:val="en-CA"/>
-        </w:rPr>
-        <w:t>while</w:t>
-      </w:r>
-      <w:r>
-        <w:rPr>
-          <w:rFonts w:ascii="Consolas" w:eastAsiaTheme="minorHAnsi" w:hAnsi="Consolas" w:cs="Consolas"/>
-          <w:color w:val="000000"/>
-          <w:sz w:val="19"/>
-          <w:szCs w:val="19"/>
-          <w:lang w:val="en-CA"/>
-        </w:rPr>
-        <w:t xml:space="preserve"> (ch != </w:t>
-      </w:r>
-      <w:r>
-        <w:rPr>
-          <w:rFonts w:ascii="Consolas" w:eastAsiaTheme="minorHAnsi" w:hAnsi="Consolas" w:cs="Consolas"/>
-          <w:color w:val="A31515"/>
-          <w:sz w:val="19"/>
-          <w:szCs w:val="19"/>
-          <w:lang w:val="en-CA"/>
-        </w:rPr>
-        <w:t>'A'</w:t>
-      </w:r>
-      <w:r>
-        <w:rPr>
-          <w:rFonts w:ascii="Consolas" w:eastAsiaTheme="minorHAnsi" w:hAnsi="Consolas" w:cs="Consolas"/>
-          <w:color w:val="000000"/>
-          <w:sz w:val="19"/>
-          <w:szCs w:val="19"/>
-          <w:lang w:val="en-CA"/>
-        </w:rPr>
-        <w:t xml:space="preserve"> &amp;&amp; ch != </w:t>
-      </w:r>
-      <w:r>
-        <w:rPr>
-          <w:rFonts w:ascii="Consolas" w:eastAsiaTheme="minorHAnsi" w:hAnsi="Consolas" w:cs="Consolas"/>
-          <w:color w:val="A31515"/>
-          <w:sz w:val="19"/>
-          <w:szCs w:val="19"/>
-          <w:lang w:val="en-CA"/>
-        </w:rPr>
-        <w:t>'a'</w:t>
-      </w:r>
-      <w:r>
-        <w:rPr>
-          <w:rFonts w:ascii="Consolas" w:eastAsiaTheme="minorHAnsi" w:hAnsi="Consolas" w:cs="Consolas"/>
-          <w:color w:val="000000"/>
-          <w:sz w:val="19"/>
-          <w:szCs w:val="19"/>
-          <w:lang w:val="en-CA"/>
-        </w:rPr>
-        <w:t xml:space="preserve"> &amp;&amp; ch != </w:t>
-      </w:r>
-      <w:r>
-        <w:rPr>
-          <w:rFonts w:ascii="Consolas" w:eastAsiaTheme="minorHAnsi" w:hAnsi="Consolas" w:cs="Consolas"/>
-          <w:color w:val="A31515"/>
-          <w:sz w:val="19"/>
-          <w:szCs w:val="19"/>
-          <w:lang w:val="en-CA"/>
-        </w:rPr>
-        <w:t>'G'</w:t>
-      </w:r>
-      <w:r>
-        <w:rPr>
-          <w:rFonts w:ascii="Consolas" w:eastAsiaTheme="minorHAnsi" w:hAnsi="Consolas" w:cs="Consolas"/>
-          <w:color w:val="000000"/>
-          <w:sz w:val="19"/>
-          <w:szCs w:val="19"/>
-          <w:lang w:val="en-CA"/>
-        </w:rPr>
-        <w:t xml:space="preserve"> &amp;&amp; ch != </w:t>
-      </w:r>
-      <w:r>
-        <w:rPr>
-          <w:rFonts w:ascii="Consolas" w:eastAsiaTheme="minorHAnsi" w:hAnsi="Consolas" w:cs="Consolas"/>
-          <w:color w:val="A31515"/>
-          <w:sz w:val="19"/>
-          <w:szCs w:val="19"/>
-          <w:lang w:val="en-CA"/>
-        </w:rPr>
-        <w:t>'g'</w:t>
-      </w:r>
-      <w:r>
-        <w:rPr>
-          <w:rFonts w:ascii="Consolas" w:eastAsiaTheme="minorHAnsi" w:hAnsi="Consolas" w:cs="Consolas"/>
-          <w:color w:val="000000"/>
-          <w:sz w:val="19"/>
-          <w:szCs w:val="19"/>
-          <w:lang w:val="en-CA"/>
-        </w:rPr>
-        <w:t xml:space="preserve"> &amp;&amp; ch != </w:t>
-      </w:r>
-      <w:r>
-        <w:rPr>
-          <w:rFonts w:ascii="Consolas" w:eastAsiaTheme="minorHAnsi" w:hAnsi="Consolas" w:cs="Consolas"/>
-          <w:color w:val="A31515"/>
-          <w:sz w:val="19"/>
-          <w:szCs w:val="19"/>
-          <w:lang w:val="en-CA"/>
-        </w:rPr>
-        <w:t>'X'</w:t>
-      </w:r>
-      <w:r>
-        <w:rPr>
-          <w:rFonts w:ascii="Consolas" w:eastAsiaTheme="minorHAnsi" w:hAnsi="Consolas" w:cs="Consolas"/>
-          <w:color w:val="000000"/>
-          <w:sz w:val="19"/>
-          <w:szCs w:val="19"/>
-          <w:lang w:val="en-CA"/>
-        </w:rPr>
-        <w:t xml:space="preserve"> &amp;&amp; ch != </w:t>
-      </w:r>
-      <w:r>
-        <w:rPr>
-          <w:rFonts w:ascii="Consolas" w:eastAsiaTheme="minorHAnsi" w:hAnsi="Consolas" w:cs="Consolas"/>
-          <w:color w:val="A31515"/>
-          <w:sz w:val="19"/>
-          <w:szCs w:val="19"/>
-          <w:lang w:val="en-CA"/>
-        </w:rPr>
-        <w:t>'x'</w:t>
-      </w:r>
-      <w:r>
-        <w:rPr>
-          <w:rFonts w:ascii="Consolas" w:eastAsiaTheme="minorHAnsi" w:hAnsi="Consolas" w:cs="Consolas"/>
-          <w:color w:val="000000"/>
-          <w:sz w:val="19"/>
-          <w:szCs w:val="19"/>
-          <w:lang w:val="en-CA"/>
-        </w:rPr>
-        <w:t xml:space="preserve"> &amp;&amp;</w:t>
-      </w:r>
-    </w:p>
-    <w:p>
-      <w:pPr>
-        <w:autoSpaceDE w:val="0"/>
-        <w:autoSpaceDN w:val="0"/>
-        <w:adjustRightInd w:val="0"/>
-        <w:rPr>
-          <w:rFonts w:ascii="Consolas" w:eastAsiaTheme="minorHAnsi" w:hAnsi="Consolas" w:cs="Consolas"/>
-          <w:color w:val="000000"/>
-          <w:sz w:val="19"/>
-          <w:szCs w:val="19"/>
-          <w:lang w:val="en-CA"/>
-        </w:rPr>
-      </w:pPr>
-      <w:r>
-        <w:rPr>
-          <w:rFonts w:ascii="Consolas" w:eastAsiaTheme="minorHAnsi" w:hAnsi="Consolas" w:cs="Consolas"/>
-          <w:color w:val="000000"/>
-          <w:sz w:val="19"/>
-          <w:szCs w:val="19"/>
-          <w:lang w:val="en-CA"/>
-        </w:rPr>
-        <w:t xml:space="preserve">      cout </w:t>
-      </w:r>
-      <w:r>
-        <w:rPr>
-          <w:rFonts w:ascii="Consolas" w:eastAsiaTheme="minorHAnsi" w:hAnsi="Consolas" w:cs="Consolas"/>
-          <w:color w:val="008080"/>
-          <w:sz w:val="19"/>
-          <w:szCs w:val="19"/>
-          <w:lang w:val="en-CA"/>
-        </w:rPr>
-        <w:t>&lt;&lt;</w:t>
-      </w:r>
-      <w:r>
-        <w:rPr>
-          <w:rFonts w:ascii="Consolas" w:eastAsiaTheme="minorHAnsi" w:hAnsi="Consolas" w:cs="Consolas"/>
-          <w:color w:val="000000"/>
-          <w:sz w:val="19"/>
-          <w:szCs w:val="19"/>
-          <w:lang w:val="en-CA"/>
-        </w:rPr>
-        <w:t xml:space="preserve"> </w:t>
-      </w:r>
-      <w:r>
-        <w:rPr>
-          <w:rFonts w:ascii="Consolas" w:eastAsiaTheme="minorHAnsi" w:hAnsi="Consolas" w:cs="Consolas"/>
-          <w:color w:val="A31515"/>
-          <w:sz w:val="19"/>
-          <w:szCs w:val="19"/>
-          <w:lang w:val="en-CA"/>
-        </w:rPr>
-        <w:t>"Invalid input!"</w:t>
-      </w:r>
-      <w:r>
-        <w:rPr>
-          <w:rFonts w:ascii="Consolas" w:eastAsiaTheme="minorHAnsi" w:hAnsi="Consolas" w:cs="Consolas"/>
-          <w:color w:val="000000"/>
-          <w:sz w:val="19"/>
-          <w:szCs w:val="19"/>
-          <w:lang w:val="en-CA"/>
-        </w:rPr>
-        <w:t xml:space="preserve"> </w:t>
-      </w:r>
-      <w:r>
-        <w:rPr>
-          <w:rFonts w:ascii="Consolas" w:eastAsiaTheme="minorHAnsi" w:hAnsi="Consolas" w:cs="Consolas"/>
-          <w:color w:val="008080"/>
-          <w:sz w:val="19"/>
-          <w:szCs w:val="19"/>
-          <w:lang w:val="en-CA"/>
-        </w:rPr>
-        <w:t>&lt;&lt;</w:t>
-      </w:r>
-      <w:r>
-        <w:rPr>
-          <w:rFonts w:ascii="Consolas" w:eastAsiaTheme="minorHAnsi" w:hAnsi="Consolas" w:cs="Consolas"/>
-          <w:color w:val="000000"/>
-          <w:sz w:val="19"/>
-          <w:szCs w:val="19"/>
-          <w:lang w:val="en-CA"/>
-        </w:rPr>
-        <w:t xml:space="preserve"> endl);</w:t>
-      </w:r>
-    </w:p>
-    <w:p>
-      <w:pPr>
-        <w:autoSpaceDE w:val="0"/>
-        <w:autoSpaceDN w:val="0"/>
-        <w:adjustRightInd w:val="0"/>
-        <w:rPr>
-          <w:rFonts w:ascii="Consolas" w:eastAsiaTheme="minorHAnsi" w:hAnsi="Consolas" w:cs="Consolas"/>
-          <w:color w:val="000000"/>
-          <w:sz w:val="19"/>
-          <w:szCs w:val="19"/>
-          <w:lang w:val="en-CA"/>
-        </w:rPr>
-      </w:pPr>
-      <w:r>
-        <w:rPr>
-          <w:rFonts w:ascii="Consolas" w:eastAsiaTheme="minorHAnsi" w:hAnsi="Consolas" w:cs="Consolas"/>
-          <w:color w:val="000000"/>
-          <w:sz w:val="19"/>
-          <w:szCs w:val="19"/>
-          <w:lang w:val="en-CA"/>
-        </w:rPr>
-        <w:t xml:space="preserve">   </w:t>
-      </w:r>
-      <w:r>
-        <w:rPr>
-          <w:rFonts w:ascii="Consolas" w:eastAsiaTheme="minorHAnsi" w:hAnsi="Consolas" w:cs="Consolas"/>
-          <w:color w:val="0000FF"/>
-          <w:sz w:val="19"/>
-          <w:szCs w:val="19"/>
-          <w:lang w:val="en-CA"/>
-        </w:rPr>
-        <w:t>return</w:t>
-      </w:r>
-      <w:r>
-        <w:rPr>
-          <w:rFonts w:ascii="Consolas" w:eastAsiaTheme="minorHAnsi" w:hAnsi="Consolas" w:cs="Consolas"/>
-          <w:color w:val="000000"/>
-          <w:sz w:val="19"/>
-          <w:szCs w:val="19"/>
-          <w:lang w:val="en-CA"/>
-        </w:rPr>
-        <w:t xml:space="preserve"> ch;</w:t>
-      </w:r>
-    </w:p>
-    <w:p>
-      <w:pPr>
-        <w:autoSpaceDE w:val="0"/>
-        <w:autoSpaceDN w:val="0"/>
-        <w:adjustRightInd w:val="0"/>
-        <w:rPr>
-          <w:rFonts w:ascii="Consolas" w:eastAsiaTheme="minorHAnsi" w:hAnsi="Consolas" w:cs="Consolas"/>
-          <w:color w:val="000000"/>
-          <w:sz w:val="19"/>
-          <w:szCs w:val="19"/>
-          <w:lang w:val="en-CA"/>
-        </w:rPr>
-      </w:pPr>
-      <w:r>
-        <w:rPr>
-          <w:rFonts w:ascii="Consolas" w:eastAsiaTheme="minorHAnsi" w:hAnsi="Consolas" w:cs="Consolas"/>
-          <w:color w:val="000000"/>
-          <w:sz w:val="19"/>
-          <w:szCs w:val="19"/>
-          <w:lang w:val="en-CA"/>
-        </w:rPr>
-        <w:t>}</w:t>
-      </w:r>
-    </w:p>
-    <w:p>
-      <w:pPr>
-        <w:autoSpaceDE w:val="0"/>
-        <w:autoSpaceDN w:val="0"/>
-        <w:adjustRightInd w:val="0"/>
-        <w:rPr>
-          <w:rFonts w:ascii="Consolas" w:eastAsiaTheme="minorHAnsi" w:hAnsi="Consolas" w:cs="Consolas"/>
-          <w:color w:val="000000"/>
-          <w:sz w:val="19"/>
-          <w:szCs w:val="19"/>
-          <w:lang w:val="en-CA"/>
-        </w:rPr>
-      </w:pPr>
-      <w:r>
-        <w:rPr>
-          <w:rFonts w:ascii="Consolas" w:eastAsiaTheme="minorHAnsi" w:hAnsi="Consolas" w:cs="Consolas"/>
-          <w:color w:val="0000FF"/>
-          <w:sz w:val="19"/>
-          <w:szCs w:val="19"/>
-          <w:lang w:val="en-CA"/>
-        </w:rPr>
-        <w:t>int</w:t>
-      </w:r>
-      <w:r>
-        <w:rPr>
-          <w:rFonts w:ascii="Consolas" w:eastAsiaTheme="minorHAnsi" w:hAnsi="Consolas" w:cs="Consolas"/>
-          <w:color w:val="000000"/>
-          <w:sz w:val="19"/>
-          <w:szCs w:val="19"/>
-          <w:lang w:val="en-CA"/>
-        </w:rPr>
-        <w:t xml:space="preserve"> main() {</w:t>
-      </w:r>
-    </w:p>
-    <w:p>
-      <w:pPr>
-        <w:autoSpaceDE w:val="0"/>
-        <w:autoSpaceDN w:val="0"/>
-        <w:adjustRightInd w:val="0"/>
-        <w:rPr>
-          <w:rFonts w:ascii="Consolas" w:eastAsiaTheme="minorHAnsi" w:hAnsi="Consolas" w:cs="Consolas"/>
-          <w:color w:val="000000"/>
-          <w:sz w:val="19"/>
-          <w:szCs w:val="19"/>
-          <w:lang w:val="en-CA"/>
-        </w:rPr>
-      </w:pPr>
-      <w:r>
-        <w:rPr>
-          <w:rFonts w:ascii="Consolas" w:eastAsiaTheme="minorHAnsi" w:hAnsi="Consolas" w:cs="Consolas"/>
-          <w:color w:val="000000"/>
-          <w:sz w:val="19"/>
-          <w:szCs w:val="19"/>
-          <w:lang w:val="en-CA"/>
-        </w:rPr>
-        <w:t xml:space="preserve">   </w:t>
-      </w:r>
-      <w:r>
-        <w:rPr>
-          <w:rFonts w:ascii="Consolas" w:eastAsiaTheme="minorHAnsi" w:hAnsi="Consolas" w:cs="Consolas"/>
-          <w:color w:val="0000FF"/>
-          <w:sz w:val="19"/>
-          <w:szCs w:val="19"/>
-          <w:lang w:val="en-CA"/>
-        </w:rPr>
-        <w:t>char</w:t>
-      </w:r>
-      <w:r>
-        <w:rPr>
-          <w:rFonts w:ascii="Consolas" w:eastAsiaTheme="minorHAnsi" w:hAnsi="Consolas" w:cs="Consolas"/>
-          <w:color w:val="000000"/>
-          <w:sz w:val="19"/>
-          <w:szCs w:val="19"/>
-          <w:lang w:val="en-CA"/>
-        </w:rPr>
-        <w:t xml:space="preserve"> name[71];</w:t>
-      </w:r>
-    </w:p>
-    <w:p>
-      <w:pPr>
-        <w:autoSpaceDE w:val="0"/>
-        <w:autoSpaceDN w:val="0"/>
-        <w:adjustRightInd w:val="0"/>
-        <w:rPr>
-          <w:rFonts w:ascii="Consolas" w:eastAsiaTheme="minorHAnsi" w:hAnsi="Consolas" w:cs="Consolas"/>
-          <w:color w:val="000000"/>
-          <w:sz w:val="19"/>
-          <w:szCs w:val="19"/>
-          <w:lang w:val="en-CA"/>
-        </w:rPr>
-      </w:pPr>
-      <w:r>
-        <w:rPr>
-          <w:rFonts w:ascii="Consolas" w:eastAsiaTheme="minorHAnsi" w:hAnsi="Consolas" w:cs="Consolas"/>
-          <w:color w:val="000000"/>
-          <w:sz w:val="19"/>
-          <w:szCs w:val="19"/>
-          <w:lang w:val="en-CA"/>
-        </w:rPr>
-        <w:t xml:space="preserve">   </w:t>
-      </w:r>
-      <w:r>
-        <w:rPr>
-          <w:rFonts w:ascii="Consolas" w:eastAsiaTheme="minorHAnsi" w:hAnsi="Consolas" w:cs="Consolas"/>
-          <w:color w:val="0000FF"/>
-          <w:sz w:val="19"/>
-          <w:szCs w:val="19"/>
-          <w:lang w:val="en-CA"/>
-        </w:rPr>
-        <w:t>char</w:t>
-      </w:r>
-      <w:r>
-        <w:rPr>
-          <w:rFonts w:ascii="Consolas" w:eastAsiaTheme="minorHAnsi" w:hAnsi="Consolas" w:cs="Consolas"/>
-          <w:color w:val="000000"/>
-          <w:sz w:val="19"/>
-          <w:szCs w:val="19"/>
-          <w:lang w:val="en-CA"/>
-        </w:rPr>
-        <w:t xml:space="preserve"> ch;</w:t>
-      </w:r>
-    </w:p>
-    <w:p>
-      <w:pPr>
-        <w:autoSpaceDE w:val="0"/>
-        <w:autoSpaceDN w:val="0"/>
-        <w:adjustRightInd w:val="0"/>
-        <w:rPr>
-          <w:rFonts w:ascii="Consolas" w:eastAsiaTheme="minorHAnsi" w:hAnsi="Consolas" w:cs="Consolas"/>
-          <w:color w:val="000000"/>
-          <w:sz w:val="19"/>
-          <w:szCs w:val="19"/>
-          <w:lang w:val="en-CA"/>
-        </w:rPr>
-      </w:pPr>
-      <w:r>
-        <w:rPr>
-          <w:rFonts w:ascii="Consolas" w:eastAsiaTheme="minorHAnsi" w:hAnsi="Consolas" w:cs="Consolas"/>
-          <w:color w:val="000000"/>
-          <w:sz w:val="19"/>
-          <w:szCs w:val="19"/>
-          <w:lang w:val="en-CA"/>
-        </w:rPr>
-        <w:t xml:space="preserve">   </w:t>
-      </w:r>
-      <w:r>
-        <w:rPr>
-          <w:rFonts w:ascii="Consolas" w:eastAsiaTheme="minorHAnsi" w:hAnsi="Consolas" w:cs="Consolas"/>
-          <w:color w:val="2B91AF"/>
-          <w:sz w:val="19"/>
-          <w:szCs w:val="19"/>
-          <w:lang w:val="en-CA"/>
-        </w:rPr>
-        <w:t>PartyRoom</w:t>
-      </w:r>
-      <w:r>
-        <w:rPr>
-          <w:rFonts w:ascii="Consolas" w:eastAsiaTheme="minorHAnsi" w:hAnsi="Consolas" w:cs="Consolas"/>
-          <w:color w:val="000000"/>
-          <w:sz w:val="19"/>
-          <w:szCs w:val="19"/>
-          <w:lang w:val="en-CA"/>
-        </w:rPr>
-        <w:t xml:space="preserve"> pr(244, 5);</w:t>
-      </w:r>
-    </w:p>
-    <w:p>
-      <w:pPr>
-        <w:autoSpaceDE w:val="0"/>
-        <w:autoSpaceDN w:val="0"/>
-        <w:adjustRightInd w:val="0"/>
-        <w:rPr>
-          <w:rFonts w:ascii="Consolas" w:eastAsiaTheme="minorHAnsi" w:hAnsi="Consolas" w:cs="Consolas"/>
-          <w:color w:val="000000"/>
-          <w:sz w:val="19"/>
-          <w:szCs w:val="19"/>
-          <w:lang w:val="en-CA"/>
-        </w:rPr>
-      </w:pPr>
-      <w:r>
-        <w:rPr>
-          <w:rFonts w:ascii="Consolas" w:eastAsiaTheme="minorHAnsi" w:hAnsi="Consolas" w:cs="Consolas"/>
-          <w:color w:val="000000"/>
-          <w:sz w:val="19"/>
-          <w:szCs w:val="19"/>
-          <w:lang w:val="en-CA"/>
-        </w:rPr>
-        <w:t xml:space="preserve">   cout </w:t>
-      </w:r>
-      <w:r>
-        <w:rPr>
-          <w:rFonts w:ascii="Consolas" w:eastAsiaTheme="minorHAnsi" w:hAnsi="Consolas" w:cs="Consolas"/>
-          <w:color w:val="008080"/>
-          <w:sz w:val="19"/>
-          <w:szCs w:val="19"/>
-          <w:lang w:val="en-CA"/>
-        </w:rPr>
-        <w:t>&lt;&lt;</w:t>
-      </w:r>
-      <w:r>
-        <w:rPr>
-          <w:rFonts w:ascii="Consolas" w:eastAsiaTheme="minorHAnsi" w:hAnsi="Consolas" w:cs="Consolas"/>
-          <w:color w:val="000000"/>
-          <w:sz w:val="19"/>
-          <w:szCs w:val="19"/>
-          <w:lang w:val="en-CA"/>
-        </w:rPr>
-        <w:t xml:space="preserve"> </w:t>
-      </w:r>
-      <w:r>
-        <w:rPr>
-          <w:rFonts w:ascii="Consolas" w:eastAsiaTheme="minorHAnsi" w:hAnsi="Consolas" w:cs="Consolas"/>
-          <w:color w:val="A31515"/>
-          <w:sz w:val="19"/>
-          <w:szCs w:val="19"/>
-          <w:lang w:val="en-CA"/>
-        </w:rPr>
-        <w:t>"Party Room 244"</w:t>
-      </w:r>
-      <w:r>
-        <w:rPr>
-          <w:rFonts w:ascii="Consolas" w:eastAsiaTheme="minorHAnsi" w:hAnsi="Consolas" w:cs="Consolas"/>
-          <w:color w:val="000000"/>
-          <w:sz w:val="19"/>
-          <w:szCs w:val="19"/>
-          <w:lang w:val="en-CA"/>
-        </w:rPr>
-        <w:t xml:space="preserve"> </w:t>
-      </w:r>
-      <w:r>
-        <w:rPr>
-          <w:rFonts w:ascii="Consolas" w:eastAsiaTheme="minorHAnsi" w:hAnsi="Consolas" w:cs="Consolas"/>
-          <w:color w:val="008080"/>
-          <w:sz w:val="19"/>
-          <w:szCs w:val="19"/>
-          <w:lang w:val="en-CA"/>
-        </w:rPr>
-        <w:t>&lt;&lt;</w:t>
-      </w:r>
-      <w:r>
-        <w:rPr>
-          <w:rFonts w:ascii="Consolas" w:eastAsiaTheme="minorHAnsi" w:hAnsi="Consolas" w:cs="Consolas"/>
-          <w:color w:val="000000"/>
-          <w:sz w:val="19"/>
-          <w:szCs w:val="19"/>
-          <w:lang w:val="en-CA"/>
-        </w:rPr>
-        <w:t xml:space="preserve"> endl;</w:t>
-      </w:r>
-    </w:p>
-    <w:p>
-      <w:pPr>
-        <w:autoSpaceDE w:val="0"/>
-        <w:autoSpaceDN w:val="0"/>
-        <w:adjustRightInd w:val="0"/>
-        <w:rPr>
-          <w:rFonts w:ascii="Consolas" w:eastAsiaTheme="minorHAnsi" w:hAnsi="Consolas" w:cs="Consolas"/>
-          <w:color w:val="000000"/>
-          <w:sz w:val="19"/>
-          <w:szCs w:val="19"/>
-          <w:lang w:val="en-CA"/>
-        </w:rPr>
-      </w:pPr>
-      <w:r>
-        <w:rPr>
-          <w:rFonts w:ascii="Consolas" w:eastAsiaTheme="minorHAnsi" w:hAnsi="Consolas" w:cs="Consolas"/>
-          <w:color w:val="000000"/>
-          <w:sz w:val="19"/>
-          <w:szCs w:val="19"/>
-          <w:lang w:val="en-CA"/>
-        </w:rPr>
-        <w:t xml:space="preserve">   </w:t>
-      </w:r>
-      <w:r>
-        <w:rPr>
-          <w:rFonts w:ascii="Consolas" w:eastAsiaTheme="minorHAnsi" w:hAnsi="Consolas" w:cs="Consolas"/>
-          <w:color w:val="0000FF"/>
-          <w:sz w:val="19"/>
-          <w:szCs w:val="19"/>
-          <w:lang w:val="en-CA"/>
-        </w:rPr>
-        <w:t>do</w:t>
-      </w:r>
-      <w:r>
-        <w:rPr>
-          <w:rFonts w:ascii="Consolas" w:eastAsiaTheme="minorHAnsi" w:hAnsi="Consolas" w:cs="Consolas"/>
-          <w:color w:val="000000"/>
-          <w:sz w:val="19"/>
-          <w:szCs w:val="19"/>
-          <w:lang w:val="en-CA"/>
-        </w:rPr>
-        <w:t xml:space="preserve"> {</w:t>
-      </w:r>
-    </w:p>
-    <w:p>
-      <w:pPr>
-        <w:autoSpaceDE w:val="0"/>
-        <w:autoSpaceDN w:val="0"/>
-        <w:adjustRightInd w:val="0"/>
-        <w:rPr>
-          <w:rFonts w:ascii="Consolas" w:eastAsiaTheme="minorHAnsi" w:hAnsi="Consolas" w:cs="Consolas"/>
-          <w:color w:val="000000"/>
-          <w:sz w:val="19"/>
-          <w:szCs w:val="19"/>
-          <w:lang w:val="en-CA"/>
-        </w:rPr>
-      </w:pPr>
-      <w:r>
-        <w:rPr>
-          <w:rFonts w:ascii="Consolas" w:eastAsiaTheme="minorHAnsi" w:hAnsi="Consolas" w:cs="Consolas"/>
-          <w:color w:val="000000"/>
-          <w:sz w:val="19"/>
-          <w:szCs w:val="19"/>
-          <w:lang w:val="en-CA"/>
-        </w:rPr>
-        <w:t xml:space="preserve">      </w:t>
-      </w:r>
-      <w:r>
-        <w:rPr>
-          <w:rFonts w:ascii="Consolas" w:eastAsiaTheme="minorHAnsi" w:hAnsi="Consolas" w:cs="Consolas"/>
-          <w:color w:val="0000FF"/>
-          <w:sz w:val="19"/>
-          <w:szCs w:val="19"/>
-          <w:lang w:val="en-CA"/>
-        </w:rPr>
-        <w:t>switch</w:t>
-      </w:r>
-      <w:r>
-        <w:rPr>
-          <w:rFonts w:ascii="Consolas" w:eastAsiaTheme="minorHAnsi" w:hAnsi="Consolas" w:cs="Consolas"/>
-          <w:color w:val="000000"/>
-          <w:sz w:val="19"/>
-          <w:szCs w:val="19"/>
-          <w:lang w:val="en-CA"/>
-        </w:rPr>
-        <w:t xml:space="preserve"> (ch = menu()){</w:t>
-      </w:r>
-    </w:p>
-    <w:p>
-      <w:pPr>
-        <w:autoSpaceDE w:val="0"/>
-        <w:autoSpaceDN w:val="0"/>
-        <w:adjustRightInd w:val="0"/>
-        <w:rPr>
-          <w:rFonts w:ascii="Consolas" w:eastAsiaTheme="minorHAnsi" w:hAnsi="Consolas" w:cs="Consolas"/>
-          <w:color w:val="000000"/>
-          <w:sz w:val="19"/>
-          <w:szCs w:val="19"/>
-          <w:lang w:val="en-CA"/>
-        </w:rPr>
-      </w:pPr>
-      <w:r>
-        <w:rPr>
-          <w:rFonts w:ascii="Consolas" w:eastAsiaTheme="minorHAnsi" w:hAnsi="Consolas" w:cs="Consolas"/>
-          <w:color w:val="000000"/>
-          <w:sz w:val="19"/>
-          <w:szCs w:val="19"/>
-          <w:lang w:val="en-CA"/>
-        </w:rPr>
-        <w:t xml:space="preserve">      </w:t>
-      </w:r>
-      <w:r>
-        <w:rPr>
-          <w:rFonts w:ascii="Consolas" w:eastAsiaTheme="minorHAnsi" w:hAnsi="Consolas" w:cs="Consolas"/>
-          <w:color w:val="0000FF"/>
-          <w:sz w:val="19"/>
-          <w:szCs w:val="19"/>
-          <w:lang w:val="en-CA"/>
-        </w:rPr>
-        <w:t>case</w:t>
-      </w:r>
-      <w:r>
-        <w:rPr>
-          <w:rFonts w:ascii="Consolas" w:eastAsiaTheme="minorHAnsi" w:hAnsi="Consolas" w:cs="Consolas"/>
-          <w:color w:val="000000"/>
-          <w:sz w:val="19"/>
-          <w:szCs w:val="19"/>
-          <w:lang w:val="en-CA"/>
-        </w:rPr>
-        <w:t xml:space="preserve"> </w:t>
-      </w:r>
-      <w:r>
-        <w:rPr>
-          <w:rFonts w:ascii="Consolas" w:eastAsiaTheme="minorHAnsi" w:hAnsi="Consolas" w:cs="Consolas"/>
-          <w:color w:val="A31515"/>
-          <w:sz w:val="19"/>
-          <w:szCs w:val="19"/>
-          <w:lang w:val="en-CA"/>
-        </w:rPr>
-        <w:t>'A'</w:t>
-      </w:r>
-      <w:r>
-        <w:rPr>
-          <w:rFonts w:ascii="Consolas" w:eastAsiaTheme="minorHAnsi" w:hAnsi="Consolas" w:cs="Consolas"/>
-          <w:color w:val="000000"/>
-          <w:sz w:val="19"/>
-          <w:szCs w:val="19"/>
-          <w:lang w:val="en-CA"/>
-        </w:rPr>
-        <w:t>:</w:t>
-      </w:r>
-    </w:p>
-    <w:p>
-      <w:pPr>
-        <w:autoSpaceDE w:val="0"/>
-        <w:autoSpaceDN w:val="0"/>
-        <w:adjustRightInd w:val="0"/>
-        <w:rPr>
-          <w:rFonts w:ascii="Consolas" w:eastAsiaTheme="minorHAnsi" w:hAnsi="Consolas" w:cs="Consolas"/>
-          <w:color w:val="000000"/>
-          <w:sz w:val="19"/>
-          <w:szCs w:val="19"/>
-          <w:lang w:val="en-CA"/>
-        </w:rPr>
-      </w:pPr>
-      <w:r>
-        <w:rPr>
-          <w:rFonts w:ascii="Consolas" w:eastAsiaTheme="minorHAnsi" w:hAnsi="Consolas" w:cs="Consolas"/>
-          <w:color w:val="000000"/>
-          <w:sz w:val="19"/>
-          <w:szCs w:val="19"/>
-          <w:lang w:val="en-CA"/>
-        </w:rPr>
-        <w:t xml:space="preserve">      </w:t>
-      </w:r>
-      <w:r>
-        <w:rPr>
-          <w:rFonts w:ascii="Consolas" w:eastAsiaTheme="minorHAnsi" w:hAnsi="Consolas" w:cs="Consolas"/>
-          <w:color w:val="0000FF"/>
-          <w:sz w:val="19"/>
-          <w:szCs w:val="19"/>
-          <w:lang w:val="en-CA"/>
-        </w:rPr>
-        <w:t>case</w:t>
-      </w:r>
-      <w:r>
-        <w:rPr>
-          <w:rFonts w:ascii="Consolas" w:eastAsiaTheme="minorHAnsi" w:hAnsi="Consolas" w:cs="Consolas"/>
-          <w:color w:val="000000"/>
-          <w:sz w:val="19"/>
-          <w:szCs w:val="19"/>
-          <w:lang w:val="en-CA"/>
-        </w:rPr>
-        <w:t xml:space="preserve"> </w:t>
-      </w:r>
-      <w:r>
-        <w:rPr>
-          <w:rFonts w:ascii="Consolas" w:eastAsiaTheme="minorHAnsi" w:hAnsi="Consolas" w:cs="Consolas"/>
-          <w:color w:val="A31515"/>
-          <w:sz w:val="19"/>
-          <w:szCs w:val="19"/>
-          <w:lang w:val="en-CA"/>
-        </w:rPr>
-        <w:t>'a'</w:t>
-      </w:r>
-      <w:r>
-        <w:rPr>
-          <w:rFonts w:ascii="Consolas" w:eastAsiaTheme="minorHAnsi" w:hAnsi="Consolas" w:cs="Consolas"/>
-          <w:color w:val="000000"/>
-          <w:sz w:val="19"/>
-          <w:szCs w:val="19"/>
-          <w:lang w:val="en-CA"/>
-        </w:rPr>
-        <w:t>:</w:t>
-      </w:r>
-    </w:p>
-    <w:p>
-      <w:pPr>
-        <w:autoSpaceDE w:val="0"/>
-        <w:autoSpaceDN w:val="0"/>
-        <w:adjustRightInd w:val="0"/>
-        <w:rPr>
-          <w:rFonts w:ascii="Consolas" w:eastAsiaTheme="minorHAnsi" w:hAnsi="Consolas" w:cs="Consolas"/>
-          <w:color w:val="000000"/>
-          <w:sz w:val="19"/>
-          <w:szCs w:val="19"/>
-          <w:lang w:val="en-CA"/>
-        </w:rPr>
-      </w:pPr>
-      <w:r>
-        <w:rPr>
-          <w:rFonts w:ascii="Consolas" w:eastAsiaTheme="minorHAnsi" w:hAnsi="Consolas" w:cs="Consolas"/>
-          <w:color w:val="000000"/>
-          <w:sz w:val="19"/>
-          <w:szCs w:val="19"/>
-          <w:lang w:val="en-CA"/>
-        </w:rPr>
-        <w:t xml:space="preserve">         cout </w:t>
-      </w:r>
-      <w:r>
-        <w:rPr>
-          <w:rFonts w:ascii="Consolas" w:eastAsiaTheme="minorHAnsi" w:hAnsi="Consolas" w:cs="Consolas"/>
-          <w:color w:val="008080"/>
-          <w:sz w:val="19"/>
-          <w:szCs w:val="19"/>
-          <w:lang w:val="en-CA"/>
-        </w:rPr>
-        <w:t>&lt;&lt;</w:t>
-      </w:r>
-      <w:r>
-        <w:rPr>
-          <w:rFonts w:ascii="Consolas" w:eastAsiaTheme="minorHAnsi" w:hAnsi="Consolas" w:cs="Consolas"/>
-          <w:color w:val="000000"/>
-          <w:sz w:val="19"/>
-          <w:szCs w:val="19"/>
-          <w:lang w:val="en-CA"/>
-        </w:rPr>
-        <w:t xml:space="preserve"> </w:t>
-      </w:r>
-      <w:r>
-        <w:rPr>
-          <w:rFonts w:ascii="Consolas" w:eastAsiaTheme="minorHAnsi" w:hAnsi="Consolas" w:cs="Consolas"/>
-          <w:color w:val="A31515"/>
-          <w:sz w:val="19"/>
-          <w:szCs w:val="19"/>
-          <w:lang w:val="en-CA"/>
-        </w:rPr>
-        <w:t>"Guest name: "</w:t>
-      </w:r>
-      <w:r>
-        <w:rPr>
-          <w:rFonts w:ascii="Consolas" w:eastAsiaTheme="minorHAnsi" w:hAnsi="Consolas" w:cs="Consolas"/>
-          <w:color w:val="000000"/>
-          <w:sz w:val="19"/>
-          <w:szCs w:val="19"/>
-          <w:lang w:val="en-CA"/>
-        </w:rPr>
-        <w:t>;</w:t>
-      </w:r>
-    </w:p>
-    <w:p>
-      <w:pPr>
-        <w:autoSpaceDE w:val="0"/>
-        <w:autoSpaceDN w:val="0"/>
-        <w:adjustRightInd w:val="0"/>
-        <w:rPr>
-          <w:rFonts w:ascii="Consolas" w:eastAsiaTheme="minorHAnsi" w:hAnsi="Consolas" w:cs="Consolas"/>
-          <w:color w:val="000000"/>
-          <w:sz w:val="19"/>
-          <w:szCs w:val="19"/>
-          <w:lang w:val="en-CA"/>
-        </w:rPr>
-      </w:pPr>
-      <w:r>
-        <w:rPr>
-          <w:rFonts w:ascii="Consolas" w:eastAsiaTheme="minorHAnsi" w:hAnsi="Consolas" w:cs="Consolas"/>
-          <w:color w:val="000000"/>
-          <w:sz w:val="19"/>
-          <w:szCs w:val="19"/>
-          <w:lang w:val="en-CA"/>
-        </w:rPr>
-        <w:t xml:space="preserve">         read(name, 70, </w:t>
-      </w:r>
-      <w:r>
-        <w:rPr>
-          <w:rFonts w:ascii="Consolas" w:eastAsiaTheme="minorHAnsi" w:hAnsi="Consolas" w:cs="Consolas"/>
-          <w:color w:val="A31515"/>
-          <w:sz w:val="19"/>
-          <w:szCs w:val="19"/>
-          <w:lang w:val="en-CA"/>
-        </w:rPr>
-        <w:t>"Guest name is too long, retry: "</w:t>
-      </w:r>
-      <w:r>
-        <w:rPr>
-          <w:rFonts w:ascii="Consolas" w:eastAsiaTheme="minorHAnsi" w:hAnsi="Consolas" w:cs="Consolas"/>
-          <w:color w:val="000000"/>
-          <w:sz w:val="19"/>
-          <w:szCs w:val="19"/>
-          <w:lang w:val="en-CA"/>
-        </w:rPr>
-        <w:t>);</w:t>
-      </w:r>
-    </w:p>
-    <w:p>
-      <w:pPr>
-        <w:autoSpaceDE w:val="0"/>
-        <w:autoSpaceDN w:val="0"/>
-        <w:adjustRightInd w:val="0"/>
-        <w:rPr>
-          <w:rFonts w:ascii="Consolas" w:eastAsiaTheme="minorHAnsi" w:hAnsi="Consolas" w:cs="Consolas"/>
-          <w:color w:val="000000"/>
-          <w:sz w:val="19"/>
-          <w:szCs w:val="19"/>
-          <w:lang w:val="en-CA"/>
-        </w:rPr>
-      </w:pPr>
-      <w:r>
-        <w:rPr>
-          <w:rFonts w:ascii="Consolas" w:eastAsiaTheme="minorHAnsi" w:hAnsi="Consolas" w:cs="Consolas"/>
-          <w:color w:val="000000"/>
-          <w:sz w:val="19"/>
-          <w:szCs w:val="19"/>
-          <w:lang w:val="en-CA"/>
-        </w:rPr>
-        <w:t xml:space="preserve">         </w:t>
-      </w:r>
-      <w:r>
-        <w:rPr>
-          <w:rFonts w:ascii="Consolas" w:eastAsiaTheme="minorHAnsi" w:hAnsi="Consolas" w:cs="Consolas"/>
-          <w:color w:val="0000FF"/>
-          <w:sz w:val="19"/>
-          <w:szCs w:val="19"/>
-          <w:lang w:val="en-CA"/>
-        </w:rPr>
-        <w:t>if</w:t>
-      </w:r>
-      <w:r>
-        <w:rPr>
-          <w:rFonts w:ascii="Consolas" w:eastAsiaTheme="minorHAnsi" w:hAnsi="Consolas" w:cs="Consolas"/>
-          <w:color w:val="000000"/>
-          <w:sz w:val="19"/>
-          <w:szCs w:val="19"/>
-          <w:lang w:val="en-CA"/>
-        </w:rPr>
-        <w:t xml:space="preserve"> (!pr.add(name)) {</w:t>
-      </w:r>
-    </w:p>
-    <w:p>
-      <w:pPr>
-        <w:autoSpaceDE w:val="0"/>
-        <w:autoSpaceDN w:val="0"/>
-        <w:adjustRightInd w:val="0"/>
-        <w:rPr>
-          <w:rFonts w:ascii="Consolas" w:eastAsiaTheme="minorHAnsi" w:hAnsi="Consolas" w:cs="Consolas"/>
-          <w:color w:val="000000"/>
-          <w:sz w:val="19"/>
-          <w:szCs w:val="19"/>
-          <w:lang w:val="en-CA"/>
-        </w:rPr>
-      </w:pPr>
-      <w:r>
-        <w:rPr>
-          <w:rFonts w:ascii="Consolas" w:eastAsiaTheme="minorHAnsi" w:hAnsi="Consolas" w:cs="Consolas"/>
-          <w:color w:val="000000"/>
-          <w:sz w:val="19"/>
-          <w:szCs w:val="19"/>
-          <w:lang w:val="en-CA"/>
-        </w:rPr>
-        <w:t xml:space="preserve">            cout </w:t>
-      </w:r>
-      <w:r>
-        <w:rPr>
-          <w:rFonts w:ascii="Consolas" w:eastAsiaTheme="minorHAnsi" w:hAnsi="Consolas" w:cs="Consolas"/>
-          <w:color w:val="008080"/>
-          <w:sz w:val="19"/>
-          <w:szCs w:val="19"/>
-          <w:lang w:val="en-CA"/>
-        </w:rPr>
-        <w:t>&lt;&lt;</w:t>
-      </w:r>
-      <w:r>
-        <w:rPr>
-          <w:rFonts w:ascii="Consolas" w:eastAsiaTheme="minorHAnsi" w:hAnsi="Consolas" w:cs="Consolas"/>
-          <w:color w:val="000000"/>
-          <w:sz w:val="19"/>
-          <w:szCs w:val="19"/>
-          <w:lang w:val="en-CA"/>
-        </w:rPr>
-        <w:t xml:space="preserve"> </w:t>
-      </w:r>
-      <w:r>
-        <w:rPr>
-          <w:rFonts w:ascii="Consolas" w:eastAsiaTheme="minorHAnsi" w:hAnsi="Consolas" w:cs="Consolas"/>
-          <w:color w:val="A31515"/>
-          <w:sz w:val="19"/>
-          <w:szCs w:val="19"/>
-          <w:lang w:val="en-CA"/>
-        </w:rPr>
-        <w:t>"Sorry "</w:t>
-      </w:r>
-      <w:r>
-        <w:rPr>
-          <w:rFonts w:ascii="Consolas" w:eastAsiaTheme="minorHAnsi" w:hAnsi="Consolas" w:cs="Consolas"/>
-          <w:color w:val="000000"/>
-          <w:sz w:val="19"/>
-          <w:szCs w:val="19"/>
-          <w:lang w:val="en-CA"/>
-        </w:rPr>
-        <w:t xml:space="preserve"> </w:t>
-      </w:r>
-      <w:r>
-        <w:rPr>
-          <w:rFonts w:ascii="Consolas" w:eastAsiaTheme="minorHAnsi" w:hAnsi="Consolas" w:cs="Consolas"/>
-          <w:color w:val="008080"/>
-          <w:sz w:val="19"/>
-          <w:szCs w:val="19"/>
-          <w:lang w:val="en-CA"/>
-        </w:rPr>
-        <w:t>&lt;&lt;</w:t>
-      </w:r>
-      <w:r>
-        <w:rPr>
-          <w:rFonts w:ascii="Consolas" w:eastAsiaTheme="minorHAnsi" w:hAnsi="Consolas" w:cs="Consolas"/>
-          <w:color w:val="000000"/>
-          <w:sz w:val="19"/>
-          <w:szCs w:val="19"/>
-          <w:lang w:val="en-CA"/>
-        </w:rPr>
-        <w:t xml:space="preserve"> name </w:t>
-      </w:r>
-      <w:r>
-        <w:rPr>
-          <w:rFonts w:ascii="Consolas" w:eastAsiaTheme="minorHAnsi" w:hAnsi="Consolas" w:cs="Consolas"/>
-          <w:color w:val="008080"/>
-          <w:sz w:val="19"/>
-          <w:szCs w:val="19"/>
-          <w:lang w:val="en-CA"/>
-        </w:rPr>
-        <w:t>&lt;&lt;</w:t>
-      </w:r>
-      <w:r>
-        <w:rPr>
-          <w:rFonts w:ascii="Consolas" w:eastAsiaTheme="minorHAnsi" w:hAnsi="Consolas" w:cs="Consolas"/>
-          <w:color w:val="000000"/>
-          <w:sz w:val="19"/>
-          <w:szCs w:val="19"/>
-          <w:lang w:val="en-CA"/>
-        </w:rPr>
-        <w:t xml:space="preserve"> </w:t>
-      </w:r>
-      <w:r>
-        <w:rPr>
-          <w:rFonts w:ascii="Consolas" w:eastAsiaTheme="minorHAnsi" w:hAnsi="Consolas" w:cs="Consolas"/>
-          <w:color w:val="A31515"/>
-          <w:sz w:val="19"/>
-          <w:szCs w:val="19"/>
-          <w:lang w:val="en-CA"/>
-        </w:rPr>
-        <w:t>" party room 244 is full!"</w:t>
-      </w:r>
-      <w:r>
-        <w:rPr>
-          <w:rFonts w:ascii="Consolas" w:eastAsiaTheme="minorHAnsi" w:hAnsi="Consolas" w:cs="Consolas"/>
-          <w:color w:val="000000"/>
-          <w:sz w:val="19"/>
-          <w:szCs w:val="19"/>
-          <w:lang w:val="en-CA"/>
-        </w:rPr>
-        <w:t xml:space="preserve"> </w:t>
-      </w:r>
-      <w:r>
-        <w:rPr>
-          <w:rFonts w:ascii="Consolas" w:eastAsiaTheme="minorHAnsi" w:hAnsi="Consolas" w:cs="Consolas"/>
-          <w:color w:val="008080"/>
-          <w:sz w:val="19"/>
-          <w:szCs w:val="19"/>
-          <w:lang w:val="en-CA"/>
-        </w:rPr>
-        <w:t>&lt;&lt;</w:t>
-      </w:r>
-      <w:r>
-        <w:rPr>
-          <w:rFonts w:ascii="Consolas" w:eastAsiaTheme="minorHAnsi" w:hAnsi="Consolas" w:cs="Consolas"/>
-          <w:color w:val="000000"/>
-          <w:sz w:val="19"/>
-          <w:szCs w:val="19"/>
-          <w:lang w:val="en-CA"/>
-        </w:rPr>
-        <w:t xml:space="preserve"> endl;</w:t>
-      </w:r>
-    </w:p>
-    <w:p>
-      <w:pPr>
-        <w:autoSpaceDE w:val="0"/>
-        <w:autoSpaceDN w:val="0"/>
-        <w:adjustRightInd w:val="0"/>
-        <w:rPr>
-          <w:rFonts w:ascii="Consolas" w:eastAsiaTheme="minorHAnsi" w:hAnsi="Consolas" w:cs="Consolas"/>
-          <w:color w:val="000000"/>
-          <w:sz w:val="19"/>
-          <w:szCs w:val="19"/>
-          <w:lang w:val="en-CA"/>
-        </w:rPr>
-      </w:pPr>
-      <w:r>
-        <w:rPr>
-          <w:rFonts w:ascii="Consolas" w:eastAsiaTheme="minorHAnsi" w:hAnsi="Consolas" w:cs="Consolas"/>
-          <w:color w:val="000000"/>
-          <w:sz w:val="19"/>
-          <w:szCs w:val="19"/>
-          <w:lang w:val="en-CA"/>
-        </w:rPr>
-        <w:t xml:space="preserve">         }</w:t>
-      </w:r>
-    </w:p>
-    <w:p>
-      <w:pPr>
-        <w:autoSpaceDE w:val="0"/>
-        <w:autoSpaceDN w:val="0"/>
-        <w:adjustRightInd w:val="0"/>
-        <w:rPr>
-          <w:rFonts w:ascii="Consolas" w:eastAsiaTheme="minorHAnsi" w:hAnsi="Consolas" w:cs="Consolas"/>
-          <w:color w:val="000000"/>
-          <w:sz w:val="19"/>
-          <w:szCs w:val="19"/>
-          <w:lang w:val="en-CA"/>
-        </w:rPr>
-      </w:pPr>
-      <w:r>
-        <w:rPr>
-          <w:rFonts w:ascii="Consolas" w:eastAsiaTheme="minorHAnsi" w:hAnsi="Consolas" w:cs="Consolas"/>
-          <w:color w:val="000000"/>
-          <w:sz w:val="19"/>
-          <w:szCs w:val="19"/>
-          <w:lang w:val="en-CA"/>
-        </w:rPr>
-        <w:t xml:space="preserve">         </w:t>
-      </w:r>
-      <w:r>
-        <w:rPr>
-          <w:rFonts w:ascii="Consolas" w:eastAsiaTheme="minorHAnsi" w:hAnsi="Consolas" w:cs="Consolas"/>
-          <w:color w:val="0000FF"/>
-          <w:sz w:val="19"/>
-          <w:szCs w:val="19"/>
-          <w:lang w:val="en-CA"/>
-        </w:rPr>
-        <w:t>break</w:t>
-      </w:r>
-      <w:r>
-        <w:rPr>
-          <w:rFonts w:ascii="Consolas" w:eastAsiaTheme="minorHAnsi" w:hAnsi="Consolas" w:cs="Consolas"/>
-          <w:color w:val="000000"/>
-          <w:sz w:val="19"/>
-          <w:szCs w:val="19"/>
-          <w:lang w:val="en-CA"/>
-        </w:rPr>
-        <w:t>;</w:t>
-      </w:r>
-    </w:p>
-    <w:p>
-      <w:pPr>
-        <w:autoSpaceDE w:val="0"/>
-        <w:autoSpaceDN w:val="0"/>
-        <w:adjustRightInd w:val="0"/>
-        <w:rPr>
-          <w:rFonts w:ascii="Consolas" w:eastAsiaTheme="minorHAnsi" w:hAnsi="Consolas" w:cs="Consolas"/>
-          <w:color w:val="000000"/>
-          <w:sz w:val="19"/>
-          <w:szCs w:val="19"/>
-          <w:lang w:val="en-CA"/>
-        </w:rPr>
-      </w:pPr>
-      <w:r>
-        <w:rPr>
-          <w:rFonts w:ascii="Consolas" w:eastAsiaTheme="minorHAnsi" w:hAnsi="Consolas" w:cs="Consolas"/>
-          <w:color w:val="000000"/>
-          <w:sz w:val="19"/>
-          <w:szCs w:val="19"/>
-          <w:lang w:val="en-CA"/>
-        </w:rPr>
-        <w:t xml:space="preserve">      </w:t>
-      </w:r>
-      <w:r>
-        <w:rPr>
-          <w:rFonts w:ascii="Consolas" w:eastAsiaTheme="minorHAnsi" w:hAnsi="Consolas" w:cs="Consolas"/>
-          <w:color w:val="0000FF"/>
-          <w:sz w:val="19"/>
-          <w:szCs w:val="19"/>
-          <w:lang w:val="en-CA"/>
-        </w:rPr>
-        <w:t>case</w:t>
-      </w:r>
-      <w:r>
-        <w:rPr>
-          <w:rFonts w:ascii="Consolas" w:eastAsiaTheme="minorHAnsi" w:hAnsi="Consolas" w:cs="Consolas"/>
-          <w:color w:val="000000"/>
-          <w:sz w:val="19"/>
-          <w:szCs w:val="19"/>
-          <w:lang w:val="en-CA"/>
-        </w:rPr>
-        <w:t xml:space="preserve"> </w:t>
-      </w:r>
-      <w:r>
-        <w:rPr>
-          <w:rFonts w:ascii="Consolas" w:eastAsiaTheme="minorHAnsi" w:hAnsi="Consolas" w:cs="Consolas"/>
-          <w:color w:val="A31515"/>
-          <w:sz w:val="19"/>
-          <w:szCs w:val="19"/>
-          <w:lang w:val="en-CA"/>
-        </w:rPr>
-        <w:t>'G'</w:t>
-      </w:r>
-      <w:r>
-        <w:rPr>
-          <w:rFonts w:ascii="Consolas" w:eastAsiaTheme="minorHAnsi" w:hAnsi="Consolas" w:cs="Consolas"/>
-          <w:color w:val="000000"/>
-          <w:sz w:val="19"/>
-          <w:szCs w:val="19"/>
-          <w:lang w:val="en-CA"/>
-        </w:rPr>
-        <w:t>:</w:t>
-      </w:r>
-    </w:p>
-    <w:p>
-      <w:pPr>
-        <w:autoSpaceDE w:val="0"/>
-        <w:autoSpaceDN w:val="0"/>
-        <w:adjustRightInd w:val="0"/>
-        <w:rPr>
-          <w:rFonts w:ascii="Consolas" w:eastAsiaTheme="minorHAnsi" w:hAnsi="Consolas" w:cs="Consolas"/>
-          <w:color w:val="000000"/>
-          <w:sz w:val="19"/>
-          <w:szCs w:val="19"/>
-          <w:lang w:val="en-CA"/>
-        </w:rPr>
-      </w:pPr>
-      <w:r>
-        <w:rPr>
-          <w:rFonts w:ascii="Consolas" w:eastAsiaTheme="minorHAnsi" w:hAnsi="Consolas" w:cs="Consolas"/>
-          <w:color w:val="000000"/>
-          <w:sz w:val="19"/>
-          <w:szCs w:val="19"/>
-          <w:lang w:val="en-CA"/>
-        </w:rPr>
-        <w:t xml:space="preserve">      </w:t>
-      </w:r>
-      <w:r>
-        <w:rPr>
-          <w:rFonts w:ascii="Consolas" w:eastAsiaTheme="minorHAnsi" w:hAnsi="Consolas" w:cs="Consolas"/>
-          <w:color w:val="0000FF"/>
-          <w:sz w:val="19"/>
-          <w:szCs w:val="19"/>
-          <w:lang w:val="en-CA"/>
-        </w:rPr>
-        <w:t>case</w:t>
-      </w:r>
-      <w:r>
-        <w:rPr>
-          <w:rFonts w:ascii="Consolas" w:eastAsiaTheme="minorHAnsi" w:hAnsi="Consolas" w:cs="Consolas"/>
-          <w:color w:val="000000"/>
-          <w:sz w:val="19"/>
-          <w:szCs w:val="19"/>
-          <w:lang w:val="en-CA"/>
-        </w:rPr>
-        <w:t xml:space="preserve"> </w:t>
-      </w:r>
-      <w:r>
-        <w:rPr>
-          <w:rFonts w:ascii="Consolas" w:eastAsiaTheme="minorHAnsi" w:hAnsi="Consolas" w:cs="Consolas"/>
-          <w:color w:val="A31515"/>
-          <w:sz w:val="19"/>
-          <w:szCs w:val="19"/>
-          <w:lang w:val="en-CA"/>
-        </w:rPr>
-        <w:t>'g'</w:t>
-      </w:r>
-      <w:r>
-        <w:rPr>
-          <w:rFonts w:ascii="Consolas" w:eastAsiaTheme="minorHAnsi" w:hAnsi="Consolas" w:cs="Consolas"/>
-          <w:color w:val="000000"/>
-          <w:sz w:val="19"/>
-          <w:szCs w:val="19"/>
-          <w:lang w:val="en-CA"/>
-        </w:rPr>
-        <w:t>:</w:t>
-      </w:r>
-    </w:p>
-    <w:p>
-      <w:pPr>
-        <w:autoSpaceDE w:val="0"/>
-        <w:autoSpaceDN w:val="0"/>
-        <w:adjustRightInd w:val="0"/>
-        <w:rPr>
-          <w:rFonts w:ascii="Consolas" w:eastAsiaTheme="minorHAnsi" w:hAnsi="Consolas" w:cs="Consolas"/>
-          <w:color w:val="000000"/>
-          <w:sz w:val="19"/>
-          <w:szCs w:val="19"/>
-          <w:lang w:val="en-CA"/>
-        </w:rPr>
-      </w:pPr>
-      <w:r>
-        <w:rPr>
-          <w:rFonts w:ascii="Consolas" w:eastAsiaTheme="minorHAnsi" w:hAnsi="Consolas" w:cs="Consolas"/>
-          <w:color w:val="000000"/>
-          <w:sz w:val="19"/>
-          <w:szCs w:val="19"/>
-          <w:lang w:val="en-CA"/>
-        </w:rPr>
-        <w:t xml:space="preserve">         pr.display();</w:t>
-      </w:r>
-    </w:p>
-    <w:p>
-      <w:pPr>
-        <w:autoSpaceDE w:val="0"/>
-        <w:autoSpaceDN w:val="0"/>
-        <w:adjustRightInd w:val="0"/>
-        <w:rPr>
-          <w:rFonts w:ascii="Consolas" w:eastAsiaTheme="minorHAnsi" w:hAnsi="Consolas" w:cs="Consolas"/>
-          <w:color w:val="000000"/>
-          <w:sz w:val="19"/>
-          <w:szCs w:val="19"/>
-          <w:lang w:val="en-CA"/>
-        </w:rPr>
-      </w:pPr>
-      <w:r>
-        <w:rPr>
-          <w:rFonts w:ascii="Consolas" w:eastAsiaTheme="minorHAnsi" w:hAnsi="Consolas" w:cs="Consolas"/>
-          <w:color w:val="000000"/>
-          <w:sz w:val="19"/>
-          <w:szCs w:val="19"/>
-          <w:lang w:val="en-CA"/>
-        </w:rPr>
-        <w:t xml:space="preserve">         </w:t>
-      </w:r>
-      <w:r>
-        <w:rPr>
-          <w:rFonts w:ascii="Consolas" w:eastAsiaTheme="minorHAnsi" w:hAnsi="Consolas" w:cs="Consolas"/>
-          <w:color w:val="0000FF"/>
-          <w:sz w:val="19"/>
-          <w:szCs w:val="19"/>
-          <w:lang w:val="en-CA"/>
-        </w:rPr>
-        <w:t>break</w:t>
-      </w:r>
-      <w:r>
-        <w:rPr>
-          <w:rFonts w:ascii="Consolas" w:eastAsiaTheme="minorHAnsi" w:hAnsi="Consolas" w:cs="Consolas"/>
-          <w:color w:val="000000"/>
-          <w:sz w:val="19"/>
-          <w:szCs w:val="19"/>
-          <w:lang w:val="en-CA"/>
-        </w:rPr>
-        <w:t>;</w:t>
-      </w:r>
-    </w:p>
-    <w:p>
-      <w:pPr>
-        <w:autoSpaceDE w:val="0"/>
-        <w:autoSpaceDN w:val="0"/>
-        <w:adjustRightInd w:val="0"/>
-        <w:rPr>
-          <w:rFonts w:ascii="Consolas" w:eastAsiaTheme="minorHAnsi" w:hAnsi="Consolas" w:cs="Consolas"/>
-          <w:color w:val="000000"/>
-          <w:sz w:val="19"/>
-          <w:szCs w:val="19"/>
-          <w:lang w:val="en-CA"/>
-        </w:rPr>
-      </w:pPr>
-      <w:r>
-        <w:rPr>
-          <w:rFonts w:ascii="Consolas" w:eastAsiaTheme="minorHAnsi" w:hAnsi="Consolas" w:cs="Consolas"/>
-          <w:color w:val="000000"/>
-          <w:sz w:val="19"/>
-          <w:szCs w:val="19"/>
-          <w:lang w:val="en-CA"/>
-        </w:rPr>
-        <w:t xml:space="preserve">      }</w:t>
-      </w:r>
-    </w:p>
-    <w:p>
-      <w:pPr>
-        <w:autoSpaceDE w:val="0"/>
-        <w:autoSpaceDN w:val="0"/>
-        <w:adjustRightInd w:val="0"/>
-        <w:rPr>
-          <w:rFonts w:ascii="Consolas" w:eastAsiaTheme="minorHAnsi" w:hAnsi="Consolas" w:cs="Consolas"/>
-          <w:color w:val="000000"/>
-          <w:sz w:val="19"/>
-          <w:szCs w:val="19"/>
-          <w:lang w:val="en-CA"/>
-        </w:rPr>
-      </w:pPr>
-      <w:r>
-        <w:rPr>
-          <w:rFonts w:ascii="Consolas" w:eastAsiaTheme="minorHAnsi" w:hAnsi="Consolas" w:cs="Consolas"/>
-          <w:color w:val="000000"/>
-          <w:sz w:val="19"/>
-          <w:szCs w:val="19"/>
-          <w:lang w:val="en-CA"/>
-        </w:rPr>
-        <w:t xml:space="preserve">   }</w:t>
-      </w:r>
-      <w:r>
-        <w:rPr>
-          <w:rFonts w:ascii="Consolas" w:eastAsiaTheme="minorHAnsi" w:hAnsi="Consolas" w:cs="Consolas"/>
-          <w:color w:val="0000FF"/>
-          <w:sz w:val="19"/>
-          <w:szCs w:val="19"/>
-          <w:lang w:val="en-CA"/>
-        </w:rPr>
-        <w:t>while</w:t>
-      </w:r>
-      <w:r>
-        <w:rPr>
-          <w:rFonts w:ascii="Consolas" w:eastAsiaTheme="minorHAnsi" w:hAnsi="Consolas" w:cs="Consolas"/>
-          <w:color w:val="000000"/>
-          <w:sz w:val="19"/>
-          <w:szCs w:val="19"/>
-          <w:lang w:val="en-CA"/>
-        </w:rPr>
-        <w:t xml:space="preserve">(ch != </w:t>
-      </w:r>
-      <w:r>
-        <w:rPr>
-          <w:rFonts w:ascii="Consolas" w:eastAsiaTheme="minorHAnsi" w:hAnsi="Consolas" w:cs="Consolas"/>
-          <w:color w:val="A31515"/>
-          <w:sz w:val="19"/>
-          <w:szCs w:val="19"/>
-          <w:lang w:val="en-CA"/>
-        </w:rPr>
-        <w:t>'x'</w:t>
-      </w:r>
-      <w:r>
-        <w:rPr>
-          <w:rFonts w:ascii="Consolas" w:eastAsiaTheme="minorHAnsi" w:hAnsi="Consolas" w:cs="Consolas"/>
-          <w:color w:val="000000"/>
-          <w:sz w:val="19"/>
-          <w:szCs w:val="19"/>
-          <w:lang w:val="en-CA"/>
-        </w:rPr>
-        <w:t xml:space="preserve"> &amp;&amp; ch != </w:t>
-      </w:r>
-      <w:r>
-        <w:rPr>
-          <w:rFonts w:ascii="Consolas" w:eastAsiaTheme="minorHAnsi" w:hAnsi="Consolas" w:cs="Consolas"/>
-          <w:color w:val="A31515"/>
-          <w:sz w:val="19"/>
-          <w:szCs w:val="19"/>
-          <w:lang w:val="en-CA"/>
-        </w:rPr>
-        <w:t>'X'</w:t>
-      </w:r>
-      <w:r>
-        <w:rPr>
-          <w:rFonts w:ascii="Consolas" w:eastAsiaTheme="minorHAnsi" w:hAnsi="Consolas" w:cs="Consolas"/>
-          <w:color w:val="000000"/>
-          <w:sz w:val="19"/>
-          <w:szCs w:val="19"/>
-          <w:lang w:val="en-CA"/>
-        </w:rPr>
-        <w:t>);</w:t>
-      </w:r>
-    </w:p>
-    <w:p>
-      <w:pPr>
-        <w:autoSpaceDE w:val="0"/>
-        <w:autoSpaceDN w:val="0"/>
-        <w:adjustRightInd w:val="0"/>
-        <w:rPr>
-          <w:rFonts w:ascii="Consolas" w:eastAsiaTheme="minorHAnsi" w:hAnsi="Consolas" w:cs="Consolas"/>
-          <w:color w:val="000000"/>
-          <w:sz w:val="19"/>
-          <w:szCs w:val="19"/>
-          <w:lang w:val="en-CA"/>
-        </w:rPr>
-      </w:pPr>
-      <w:r>
-        <w:rPr>
-          <w:rFonts w:ascii="Consolas" w:eastAsiaTheme="minorHAnsi" w:hAnsi="Consolas" w:cs="Consolas"/>
-          <w:color w:val="000000"/>
-          <w:sz w:val="19"/>
-          <w:szCs w:val="19"/>
-          <w:lang w:val="en-CA"/>
-        </w:rPr>
-        <w:t xml:space="preserve">   cout </w:t>
-      </w:r>
-      <w:r>
-        <w:rPr>
-          <w:rFonts w:ascii="Consolas" w:eastAsiaTheme="minorHAnsi" w:hAnsi="Consolas" w:cs="Consolas"/>
-          <w:color w:val="008080"/>
-          <w:sz w:val="19"/>
-          <w:szCs w:val="19"/>
-          <w:lang w:val="en-CA"/>
-        </w:rPr>
-        <w:t>&lt;&lt;</w:t>
-      </w:r>
-      <w:r>
-        <w:rPr>
-          <w:rFonts w:ascii="Consolas" w:eastAsiaTheme="minorHAnsi" w:hAnsi="Consolas" w:cs="Consolas"/>
-          <w:color w:val="000000"/>
-          <w:sz w:val="19"/>
-          <w:szCs w:val="19"/>
-          <w:lang w:val="en-CA"/>
-        </w:rPr>
-        <w:t xml:space="preserve"> </w:t>
-      </w:r>
-      <w:r>
-        <w:rPr>
-          <w:rFonts w:ascii="Consolas" w:eastAsiaTheme="minorHAnsi" w:hAnsi="Consolas" w:cs="Consolas"/>
-          <w:color w:val="A31515"/>
-          <w:sz w:val="19"/>
-          <w:szCs w:val="19"/>
-          <w:lang w:val="en-CA"/>
-        </w:rPr>
-        <w:t>"Goodbye! "</w:t>
-      </w:r>
-      <w:r>
-        <w:rPr>
-          <w:rFonts w:ascii="Consolas" w:eastAsiaTheme="minorHAnsi" w:hAnsi="Consolas" w:cs="Consolas"/>
-          <w:color w:val="000000"/>
-          <w:sz w:val="19"/>
-          <w:szCs w:val="19"/>
-          <w:lang w:val="en-CA"/>
-        </w:rPr>
-        <w:t xml:space="preserve"> </w:t>
-      </w:r>
-      <w:r>
-        <w:rPr>
-          <w:rFonts w:ascii="Consolas" w:eastAsiaTheme="minorHAnsi" w:hAnsi="Consolas" w:cs="Consolas"/>
-          <w:color w:val="008080"/>
-          <w:sz w:val="19"/>
-          <w:szCs w:val="19"/>
-          <w:lang w:val="en-CA"/>
-        </w:rPr>
-        <w:t>&lt;&lt;</w:t>
-      </w:r>
-      <w:r>
-        <w:rPr>
-          <w:rFonts w:ascii="Consolas" w:eastAsiaTheme="minorHAnsi" w:hAnsi="Consolas" w:cs="Consolas"/>
-          <w:color w:val="000000"/>
-          <w:sz w:val="19"/>
-          <w:szCs w:val="19"/>
-          <w:lang w:val="en-CA"/>
-        </w:rPr>
-        <w:t xml:space="preserve"> endl;</w:t>
-      </w:r>
-    </w:p>
-    <w:p>
-      <w:pPr>
-        <w:autoSpaceDE w:val="0"/>
-        <w:autoSpaceDN w:val="0"/>
-        <w:adjustRightInd w:val="0"/>
-        <w:rPr>
-          <w:rFonts w:ascii="Consolas" w:eastAsiaTheme="minorHAnsi" w:hAnsi="Consolas" w:cs="Consolas"/>
-          <w:color w:val="000000"/>
-          <w:sz w:val="19"/>
-          <w:szCs w:val="19"/>
-          <w:lang w:val="en-CA"/>
-        </w:rPr>
-      </w:pPr>
-      <w:r>
-        <w:rPr>
-          <w:rFonts w:ascii="Consolas" w:eastAsiaTheme="minorHAnsi" w:hAnsi="Consolas" w:cs="Consolas"/>
-          <w:color w:val="000000"/>
-          <w:sz w:val="19"/>
-          <w:szCs w:val="19"/>
-          <w:lang w:val="en-CA"/>
-        </w:rPr>
-        <w:t xml:space="preserve">   cout </w:t>
-      </w:r>
-      <w:r>
-        <w:rPr>
-          <w:rFonts w:ascii="Consolas" w:eastAsiaTheme="minorHAnsi" w:hAnsi="Consolas" w:cs="Consolas"/>
-          <w:color w:val="008080"/>
-          <w:sz w:val="19"/>
-          <w:szCs w:val="19"/>
-          <w:lang w:val="en-CA"/>
-        </w:rPr>
-        <w:t>&lt;&lt;</w:t>
-      </w:r>
-      <w:r>
-        <w:rPr>
-          <w:rFonts w:ascii="Consolas" w:eastAsiaTheme="minorHAnsi" w:hAnsi="Consolas" w:cs="Consolas"/>
-          <w:color w:val="000000"/>
-          <w:sz w:val="19"/>
-          <w:szCs w:val="19"/>
-          <w:lang w:val="en-CA"/>
-        </w:rPr>
-        <w:t xml:space="preserve"> </w:t>
-      </w:r>
-      <w:r>
-        <w:rPr>
-          <w:rFonts w:ascii="Consolas" w:eastAsiaTheme="minorHAnsi" w:hAnsi="Consolas" w:cs="Consolas"/>
-          <w:color w:val="A31515"/>
-          <w:sz w:val="19"/>
-          <w:szCs w:val="19"/>
-          <w:lang w:val="en-CA"/>
-        </w:rPr>
-        <w:t>"Before leaving, lets test an empty guest: "</w:t>
-      </w:r>
-      <w:r>
-        <w:rPr>
-          <w:rFonts w:ascii="Consolas" w:eastAsiaTheme="minorHAnsi" w:hAnsi="Consolas" w:cs="Consolas"/>
-          <w:color w:val="000000"/>
-          <w:sz w:val="19"/>
-          <w:szCs w:val="19"/>
-          <w:lang w:val="en-CA"/>
-        </w:rPr>
-        <w:t>;</w:t>
-      </w:r>
-    </w:p>
-    <w:p>
-      <w:pPr>
-        <w:autoSpaceDE w:val="0"/>
-        <w:autoSpaceDN w:val="0"/>
-        <w:adjustRightInd w:val="0"/>
-        <w:rPr>
-          <w:rFonts w:ascii="Consolas" w:eastAsiaTheme="minorHAnsi" w:hAnsi="Consolas" w:cs="Consolas"/>
-          <w:color w:val="000000"/>
-          <w:sz w:val="19"/>
-          <w:szCs w:val="19"/>
-          <w:lang w:val="en-CA"/>
-        </w:rPr>
-      </w:pPr>
-      <w:r>
-        <w:rPr>
-          <w:rFonts w:ascii="Consolas" w:eastAsiaTheme="minorHAnsi" w:hAnsi="Consolas" w:cs="Consolas"/>
-          <w:color w:val="000000"/>
-          <w:sz w:val="19"/>
-          <w:szCs w:val="19"/>
-          <w:lang w:val="en-CA"/>
-        </w:rPr>
-        <w:t xml:space="preserve">   </w:t>
-      </w:r>
-      <w:r>
-        <w:rPr>
-          <w:rFonts w:ascii="Consolas" w:eastAsiaTheme="minorHAnsi" w:hAnsi="Consolas" w:cs="Consolas"/>
-          <w:color w:val="2B91AF"/>
-          <w:sz w:val="19"/>
-          <w:szCs w:val="19"/>
-          <w:lang w:val="en-CA"/>
-        </w:rPr>
-        <w:t>Guest</w:t>
-      </w:r>
-      <w:r>
-        <w:rPr>
-          <w:rFonts w:ascii="Consolas" w:eastAsiaTheme="minorHAnsi" w:hAnsi="Consolas" w:cs="Consolas"/>
-          <w:color w:val="000000"/>
-          <w:sz w:val="19"/>
-          <w:szCs w:val="19"/>
-          <w:lang w:val="en-CA"/>
-        </w:rPr>
-        <w:t xml:space="preserve"> G;</w:t>
-      </w:r>
-    </w:p>
-    <w:p>
-      <w:pPr>
-        <w:autoSpaceDE w:val="0"/>
-        <w:autoSpaceDN w:val="0"/>
-        <w:adjustRightInd w:val="0"/>
-        <w:rPr>
-          <w:rFonts w:ascii="Consolas" w:eastAsiaTheme="minorHAnsi" w:hAnsi="Consolas" w:cs="Consolas"/>
-          <w:color w:val="000000"/>
-          <w:sz w:val="19"/>
-          <w:szCs w:val="19"/>
-          <w:lang w:val="en-CA"/>
-        </w:rPr>
-      </w:pPr>
-      <w:r>
-        <w:rPr>
-          <w:rFonts w:ascii="Consolas" w:eastAsiaTheme="minorHAnsi" w:hAnsi="Consolas" w:cs="Consolas"/>
-          <w:color w:val="000000"/>
-          <w:sz w:val="19"/>
-          <w:szCs w:val="19"/>
-          <w:lang w:val="en-CA"/>
-        </w:rPr>
-        <w:t xml:space="preserve">   G.display() </w:t>
-      </w:r>
-      <w:r>
-        <w:rPr>
-          <w:rFonts w:ascii="Consolas" w:eastAsiaTheme="minorHAnsi" w:hAnsi="Consolas" w:cs="Consolas"/>
-          <w:color w:val="008080"/>
-          <w:sz w:val="19"/>
-          <w:szCs w:val="19"/>
-          <w:lang w:val="en-CA"/>
-        </w:rPr>
-        <w:t>&lt;&lt;</w:t>
-      </w:r>
-      <w:r>
-        <w:rPr>
-          <w:rFonts w:ascii="Consolas" w:eastAsiaTheme="minorHAnsi" w:hAnsi="Consolas" w:cs="Consolas"/>
-          <w:color w:val="000000"/>
-          <w:sz w:val="19"/>
-          <w:szCs w:val="19"/>
-          <w:lang w:val="en-CA"/>
-        </w:rPr>
-        <w:t xml:space="preserve"> endl;</w:t>
-      </w:r>
-    </w:p>
-    <w:p>
-      <w:pPr>
-        <w:autoSpaceDE w:val="0"/>
-        <w:autoSpaceDN w:val="0"/>
-        <w:adjustRightInd w:val="0"/>
-        <w:rPr>
-          <w:rFonts w:ascii="Consolas" w:eastAsiaTheme="minorHAnsi" w:hAnsi="Consolas" w:cs="Consolas"/>
-          <w:color w:val="000000"/>
-          <w:sz w:val="19"/>
-          <w:szCs w:val="19"/>
-          <w:lang w:val="en-CA"/>
-        </w:rPr>
-      </w:pPr>
-      <w:r>
-        <w:rPr>
-          <w:rFonts w:ascii="Consolas" w:eastAsiaTheme="minorHAnsi" w:hAnsi="Consolas" w:cs="Consolas"/>
-          <w:color w:val="000000"/>
-          <w:sz w:val="19"/>
-          <w:szCs w:val="19"/>
-          <w:lang w:val="en-CA"/>
-        </w:rPr>
-        <w:t xml:space="preserve">   cout </w:t>
-      </w:r>
-      <w:r>
-        <w:rPr>
-          <w:rFonts w:ascii="Consolas" w:eastAsiaTheme="minorHAnsi" w:hAnsi="Consolas" w:cs="Consolas"/>
-          <w:color w:val="008080"/>
-          <w:sz w:val="19"/>
-          <w:szCs w:val="19"/>
-          <w:lang w:val="en-CA"/>
-        </w:rPr>
-        <w:t>&lt;&lt;</w:t>
-      </w:r>
-      <w:r>
-        <w:rPr>
-          <w:rFonts w:ascii="Consolas" w:eastAsiaTheme="minorHAnsi" w:hAnsi="Consolas" w:cs="Consolas"/>
-          <w:color w:val="000000"/>
-          <w:sz w:val="19"/>
-          <w:szCs w:val="19"/>
-          <w:lang w:val="en-CA"/>
-        </w:rPr>
-        <w:t xml:space="preserve"> </w:t>
-      </w:r>
-      <w:r>
-        <w:rPr>
-          <w:rFonts w:ascii="Consolas" w:eastAsiaTheme="minorHAnsi" w:hAnsi="Consolas" w:cs="Consolas"/>
-          <w:color w:val="A31515"/>
-          <w:sz w:val="19"/>
-          <w:szCs w:val="19"/>
-          <w:lang w:val="en-CA"/>
-        </w:rPr>
-        <w:t>"Done!"</w:t>
-      </w:r>
-      <w:r>
-        <w:rPr>
-          <w:rFonts w:ascii="Consolas" w:eastAsiaTheme="minorHAnsi" w:hAnsi="Consolas" w:cs="Consolas"/>
-          <w:color w:val="000000"/>
-          <w:sz w:val="19"/>
-          <w:szCs w:val="19"/>
-          <w:lang w:val="en-CA"/>
-        </w:rPr>
-        <w:t xml:space="preserve"> </w:t>
-      </w:r>
-      <w:r>
-        <w:rPr>
-          <w:rFonts w:ascii="Consolas" w:eastAsiaTheme="minorHAnsi" w:hAnsi="Consolas" w:cs="Consolas"/>
-          <w:color w:val="008080"/>
-          <w:sz w:val="19"/>
-          <w:szCs w:val="19"/>
-          <w:lang w:val="en-CA"/>
-        </w:rPr>
-        <w:t>&lt;&lt;</w:t>
-      </w:r>
-      <w:r>
-        <w:rPr>
-          <w:rFonts w:ascii="Consolas" w:eastAsiaTheme="minorHAnsi" w:hAnsi="Consolas" w:cs="Consolas"/>
-          <w:color w:val="000000"/>
-          <w:sz w:val="19"/>
-          <w:szCs w:val="19"/>
-          <w:lang w:val="en-CA"/>
-        </w:rPr>
-        <w:t xml:space="preserve"> endl;</w:t>
-      </w:r>
-    </w:p>
-    <w:p>
-      <w:pPr>
-        <w:autoSpaceDE w:val="0"/>
-        <w:autoSpaceDN w:val="0"/>
-        <w:adjustRightInd w:val="0"/>
-        <w:rPr>
-          <w:rFonts w:ascii="Consolas" w:eastAsiaTheme="minorHAnsi" w:hAnsi="Consolas" w:cs="Consolas"/>
-          <w:color w:val="000000"/>
-          <w:sz w:val="19"/>
-          <w:szCs w:val="19"/>
-          <w:lang w:val="en-CA"/>
-        </w:rPr>
-      </w:pPr>
-      <w:r>
-        <w:rPr>
-          <w:rFonts w:ascii="Consolas" w:eastAsiaTheme="minorHAnsi" w:hAnsi="Consolas" w:cs="Consolas"/>
-          <w:color w:val="000000"/>
-          <w:sz w:val="19"/>
-          <w:szCs w:val="19"/>
-          <w:lang w:val="en-CA"/>
-        </w:rPr>
-        <w:t xml:space="preserve">   </w:t>
-      </w:r>
-      <w:r>
-        <w:rPr>
-          <w:rFonts w:ascii="Consolas" w:eastAsiaTheme="minorHAnsi" w:hAnsi="Consolas" w:cs="Consolas"/>
-          <w:color w:val="0000FF"/>
-          <w:sz w:val="19"/>
-          <w:szCs w:val="19"/>
-          <w:lang w:val="en-CA"/>
-        </w:rPr>
-        <w:t>return</w:t>
-      </w:r>
-      <w:r>
-        <w:rPr>
-          <w:rFonts w:ascii="Consolas" w:eastAsiaTheme="minorHAnsi" w:hAnsi="Consolas" w:cs="Consolas"/>
-          <w:color w:val="000000"/>
-          <w:sz w:val="19"/>
-          <w:szCs w:val="19"/>
-          <w:lang w:val="en-CA"/>
-        </w:rPr>
-        <w:t xml:space="preserve"> 0;</w:t>
-      </w:r>
-    </w:p>
-    <w:p>
-      <w:pPr>
-        <w:rPr>
-          <w:rFonts w:ascii="Consolas" w:eastAsiaTheme="minorHAnsi" w:hAnsi="Consolas" w:cs="Consolas"/>
-          <w:color w:val="000000"/>
-          <w:sz w:val="19"/>
-          <w:szCs w:val="19"/>
-          <w:lang w:val="en-CA"/>
-        </w:rPr>
-      </w:pPr>
-      <w:r>
-        <w:rPr>
-          <w:rFonts w:ascii="Consolas" w:eastAsiaTheme="minorHAnsi" w:hAnsi="Consolas" w:cs="Consolas"/>
-          <w:color w:val="000000"/>
-          <w:sz w:val="19"/>
-          <w:szCs w:val="19"/>
-          <w:lang w:val="en-CA"/>
-        </w:rPr>
-        <w:t>}</w:t>
-      </w:r>
-    </w:p>
-    <w:p/>
-    <w:p>
-      <w:pPr>
-        <w:suppressAutoHyphens/>
-        <w:autoSpaceDE w:val="0"/>
-        <w:autoSpaceDN w:val="0"/>
-        <w:adjustRightInd w:val="0"/>
-        <w:spacing w:after="120"/>
-        <w:rPr>
-          <w:rFonts w:ascii="Consolas" w:eastAsiaTheme="minorHAnsi" w:hAnsi="Consolas" w:cs="Consolas"/>
-          <w:b/>
-          <w:bCs/>
-          <w:smallCaps/>
-          <w:noProof/>
-          <w:color w:val="000000"/>
-          <w:sz w:val="22"/>
-          <w:szCs w:val="22"/>
-          <w:lang w:val="en-CA"/>
-        </w:rPr>
-      </w:pPr>
-      <w:r>
-        <w:rPr>
-          <w:rFonts w:ascii="Cambria" w:eastAsiaTheme="minorHAnsi" w:hAnsi="Cambria" w:cs="Arial"/>
-          <w:b/>
-          <w:bCs/>
-          <w:smallCaps/>
-          <w:noProof/>
-          <w:color w:val="2E74B5" w:themeColor="accent1" w:themeShade="BF"/>
-          <w:sz w:val="32"/>
-          <w:szCs w:val="32"/>
-        </w:rPr>
-        <w:t>Execution Example</w:t>
-      </w:r>
-      <w:r>
-        <w:rPr>
-          <w:rFonts w:ascii="Consolas" w:eastAsiaTheme="minorHAnsi" w:hAnsi="Consolas" w:cs="Consolas"/>
-          <w:b/>
-          <w:bCs/>
-          <w:smallCaps/>
-          <w:noProof/>
-          <w:color w:val="000000"/>
-          <w:sz w:val="22"/>
-          <w:szCs w:val="22"/>
-          <w:lang w:val="en-CA"/>
-        </w:rPr>
-        <w:t xml:space="preserve"> </w:t>
-      </w:r>
-      <w:r>
-        <w:rPr>
-          <w:rFonts w:ascii="Consolas" w:eastAsiaTheme="minorHAnsi" w:hAnsi="Consolas" w:cs="Consolas"/>
-          <w:b/>
-          <w:bCs/>
-          <w:smallCaps/>
-          <w:noProof/>
-          <w:color w:val="FF0000"/>
-          <w:sz w:val="22"/>
-          <w:szCs w:val="22"/>
-          <w:lang w:val="en-CA"/>
-        </w:rPr>
-        <w:t>Red</w:t>
-      </w:r>
-      <w:r>
-        <w:rPr>
-          <w:rFonts w:ascii="Consolas" w:eastAsiaTheme="minorHAnsi" w:hAnsi="Consolas" w:cs="Consolas"/>
-          <w:b/>
-          <w:bCs/>
-          <w:smallCaps/>
-          <w:noProof/>
-          <w:color w:val="000000"/>
-          <w:sz w:val="22"/>
-          <w:szCs w:val="22"/>
-          <w:lang w:val="en-CA"/>
-        </w:rPr>
-        <w:t xml:space="preserve"> values are user entry</w:t>
-      </w:r>
-    </w:p>
-    <w:p>
-      <w:pPr>
-        <w:rPr>
-          <w:rFonts w:ascii="Consolas" w:eastAsiaTheme="minorHAnsi" w:hAnsi="Consolas"/>
-          <w:color w:val="008000"/>
-          <w:sz w:val="19"/>
-          <w:szCs w:val="19"/>
-        </w:rPr>
-      </w:pPr>
-      <w:r>
-        <w:rPr>
-          <w:rFonts w:ascii="Consolas" w:eastAsiaTheme="minorHAnsi" w:hAnsi="Consolas"/>
-          <w:color w:val="008000"/>
-          <w:sz w:val="19"/>
-          <w:szCs w:val="19"/>
-        </w:rPr>
-        <w:t>Under construction!!!!</w:t>
-      </w:r>
-    </w:p>
-    <w:p>
-      <w:pPr>
-        <w:pStyle w:val="Heading2"/>
-        <w:suppressAutoHyphens/>
-      </w:pPr>
-      <w:r>
-        <w:lastRenderedPageBreak/>
-        <w:t>DIY</w:t>
-      </w:r>
-      <w:r>
-        <w:t xml:space="preserve"> Submission</w:t>
-      </w:r>
-    </w:p>
-    <w:p>
-      <w:pPr>
-        <w:suppressAutoHyphens/>
-        <w:autoSpaceDE w:val="0"/>
-        <w:autoSpaceDN w:val="0"/>
-        <w:adjustRightInd w:val="0"/>
-        <w:spacing w:after="120"/>
-        <w:ind w:firstLine="567"/>
-        <w:jc w:val="both"/>
-        <w:rPr>
-          <w:rFonts w:cstheme="minorHAnsi"/>
-          <w:szCs w:val="28"/>
-        </w:rPr>
-      </w:pPr>
-      <w:r>
-        <w:rPr>
-          <w:rFonts w:cstheme="minorHAnsi"/>
-          <w:szCs w:val="28"/>
-        </w:rPr>
-        <w:t>To test and demonstrate execution of your program use the same data as the output example above.</w:t>
-      </w:r>
-    </w:p>
-    <w:p>
-      <w:pPr>
-        <w:suppressAutoHyphens/>
-        <w:autoSpaceDE w:val="0"/>
-        <w:autoSpaceDN w:val="0"/>
-        <w:adjustRightInd w:val="0"/>
-        <w:spacing w:after="120"/>
-        <w:ind w:firstLine="567"/>
-        <w:jc w:val="both"/>
-        <w:rPr>
-          <w:rFonts w:cstheme="minorHAnsi"/>
-          <w:szCs w:val="28"/>
-        </w:rPr>
-      </w:pPr>
-      <w:r>
-        <w:rPr>
-          <w:rFonts w:cstheme="minorHAnsi"/>
-          <w:szCs w:val="28"/>
-        </w:rPr>
-        <w:t xml:space="preserve">If not on matrix already, upload </w:t>
-      </w:r>
-      <w:r>
-        <w:rPr>
-          <w:rFonts w:cstheme="minorHAnsi"/>
-          <w:noProof/>
-          <w:color w:val="000000"/>
-          <w:sz w:val="26"/>
-          <w:szCs w:val="26"/>
-          <w:shd w:val="clear" w:color="auto" w:fill="F8F8F8"/>
-        </w:rPr>
-        <w:t>Guest, PartyRoom</w:t>
-      </w:r>
-      <w:r>
-        <w:rPr>
-          <w:rFonts w:cstheme="minorHAnsi"/>
-          <w:noProof/>
-          <w:color w:val="000000"/>
-          <w:sz w:val="26"/>
-          <w:szCs w:val="26"/>
-          <w:shd w:val="clear" w:color="auto" w:fill="F8F8F8"/>
-        </w:rPr>
-        <w:t xml:space="preserve"> and </w:t>
-      </w:r>
-      <w:r>
-        <w:rPr>
-          <w:rFonts w:cstheme="minorHAnsi"/>
-          <w:noProof/>
-          <w:color w:val="000000"/>
-          <w:sz w:val="26"/>
-          <w:szCs w:val="26"/>
-          <w:shd w:val="clear" w:color="auto" w:fill="F8F8F8"/>
-        </w:rPr>
-        <w:t>util</w:t>
-      </w:r>
-      <w:r>
-        <w:rPr>
-          <w:rFonts w:cstheme="minorHAnsi"/>
-          <w:noProof/>
-          <w:color w:val="000000"/>
-          <w:sz w:val="26"/>
-          <w:szCs w:val="26"/>
-          <w:shd w:val="clear" w:color="auto" w:fill="F8F8F8"/>
-        </w:rPr>
-        <w:t>s</w:t>
-      </w:r>
-      <w:r>
-        <w:rPr>
-          <w:rFonts w:cstheme="minorHAnsi"/>
-          <w:noProof/>
-          <w:color w:val="000000"/>
-          <w:sz w:val="26"/>
-          <w:szCs w:val="26"/>
-          <w:shd w:val="clear" w:color="auto" w:fill="F8F8F8"/>
-        </w:rPr>
-        <w:t xml:space="preserve"> modules</w:t>
-      </w:r>
-      <w:r>
-        <w:rPr>
-          <w:rFonts w:cstheme="minorHAnsi"/>
-          <w:szCs w:val="28"/>
-        </w:rPr>
-        <w:t xml:space="preserve"> and the </w:t>
-      </w:r>
-      <w:r>
-        <w:rPr>
-          <w:rFonts w:cstheme="minorHAnsi"/>
-          <w:noProof/>
-          <w:color w:val="000000"/>
-          <w:sz w:val="26"/>
-          <w:szCs w:val="26"/>
-          <w:shd w:val="clear" w:color="auto" w:fill="F8F8F8"/>
-        </w:rPr>
-        <w:t>party</w:t>
-      </w:r>
-      <w:r>
-        <w:rPr>
-          <w:rFonts w:cstheme="minorHAnsi"/>
-          <w:noProof/>
-          <w:color w:val="000000"/>
-          <w:sz w:val="26"/>
-          <w:szCs w:val="26"/>
-          <w:shd w:val="clear" w:color="auto" w:fill="F8F8F8"/>
-        </w:rPr>
-        <w:t>.cpp</w:t>
-      </w:r>
-      <w:r>
-        <w:rPr>
-          <w:rFonts w:cstheme="minorHAnsi"/>
-          <w:szCs w:val="28"/>
-        </w:rPr>
-        <w:t xml:space="preserve"> program to your </w:t>
-      </w:r>
-      <w:r>
-        <w:rPr>
-          <w:rFonts w:cstheme="minorHAnsi"/>
-          <w:noProof/>
-          <w:color w:val="000000"/>
-          <w:sz w:val="26"/>
-          <w:szCs w:val="26"/>
-          <w:shd w:val="clear" w:color="auto" w:fill="F8F8F8"/>
-        </w:rPr>
-        <w:t>matrix</w:t>
-      </w:r>
-      <w:r>
-        <w:rPr>
-          <w:rFonts w:cstheme="minorHAnsi"/>
-          <w:szCs w:val="28"/>
-        </w:rPr>
-        <w:t xml:space="preserve"> account. Compile and run your code and make sure that everything works properly.</w:t>
-      </w:r>
-    </w:p>
-    <w:p>
-      <w:pPr>
-        <w:suppressAutoHyphens/>
-        <w:autoSpaceDE w:val="0"/>
-        <w:autoSpaceDN w:val="0"/>
-        <w:adjustRightInd w:val="0"/>
-        <w:spacing w:after="120"/>
-        <w:ind w:firstLine="567"/>
-        <w:jc w:val="both"/>
-        <w:rPr>
-          <w:rFonts w:cstheme="minorHAnsi"/>
-          <w:szCs w:val="28"/>
-        </w:rPr>
-      </w:pPr>
-      <w:r>
-        <w:rPr>
-          <w:rFonts w:cstheme="minorHAnsi"/>
-          <w:szCs w:val="28"/>
-        </w:rPr>
-        <w:t xml:space="preserve">Then, run the following script from your account during the </w:t>
-      </w:r>
-      <w:r>
-        <w:rPr>
-          <w:rFonts w:cstheme="minorHAnsi"/>
-          <w:szCs w:val="28"/>
-        </w:rPr>
-        <w:t>lab (</w:t>
-      </w:r>
-      <w:r>
-        <w:rPr>
-          <w:rFonts w:cstheme="minorHAnsi"/>
-          <w:szCs w:val="28"/>
-        </w:rPr>
-        <w:t xml:space="preserve">use your professor’s Seneca userid to replace </w:t>
-      </w:r>
-      <w:r>
-        <w:rPr>
-          <w:rFonts w:cstheme="minorHAnsi"/>
-          <w:noProof/>
-          <w:color w:val="000000"/>
-          <w:sz w:val="26"/>
-          <w:szCs w:val="26"/>
-          <w:shd w:val="clear" w:color="auto" w:fill="F8F8F8"/>
-        </w:rPr>
-        <w:t>profname.proflastname</w:t>
-      </w:r>
-      <w:r>
-        <w:rPr>
-          <w:rFonts w:cstheme="minorHAnsi"/>
-          <w:szCs w:val="28"/>
-        </w:rPr>
-        <w:t xml:space="preserve">, and your section ID to replace </w:t>
-      </w:r>
-      <w:r>
-        <w:rPr>
-          <w:rFonts w:cstheme="minorHAnsi"/>
-          <w:noProof/>
-          <w:color w:val="FF0000"/>
-          <w:sz w:val="26"/>
-          <w:szCs w:val="26"/>
-          <w:shd w:val="clear" w:color="auto" w:fill="F8F8F8"/>
-        </w:rPr>
-        <w:t>NXX</w:t>
-      </w:r>
-      <w:r>
-        <w:rPr>
-          <w:rFonts w:cstheme="minorHAnsi"/>
-          <w:szCs w:val="28"/>
-        </w:rPr>
-        <w:t>, i.e., NAA, NBB, etc.):</w:t>
-      </w:r>
-    </w:p>
-    <w:p>
-      <w:pPr>
-        <w:suppressAutoHyphens/>
-        <w:autoSpaceDE w:val="0"/>
-        <w:autoSpaceDN w:val="0"/>
-        <w:adjustRightInd w:val="0"/>
-        <w:spacing w:before="480" w:after="480"/>
-        <w:textAlignment w:val="baseline"/>
-        <w:rPr>
-          <w:rFonts w:ascii="Consolas" w:hAnsi="Consolas" w:cs="Courier New"/>
-          <w:b/>
-          <w:bCs/>
-          <w:noProof/>
-          <w:color w:val="000000"/>
-          <w:szCs w:val="28"/>
-        </w:rPr>
-      </w:pPr>
-      <w:r>
-        <w:rPr>
-          <w:rFonts w:ascii="Consolas" w:hAnsi="Consolas" w:cs="Courier New"/>
-          <w:b/>
-          <w:bCs/>
-          <w:noProof/>
-          <w:color w:val="000000"/>
-          <w:szCs w:val="28"/>
-        </w:rPr>
-        <w:t>~profname.proflastname/submit 244/</w:t>
-      </w:r>
-      <w:r>
-        <w:rPr>
-          <w:rFonts w:ascii="Consolas" w:hAnsi="Consolas" w:cs="Courier New"/>
-          <w:b/>
-          <w:bCs/>
-          <w:noProof/>
-          <w:color w:val="FF0000"/>
-          <w:szCs w:val="28"/>
-        </w:rPr>
-        <w:t>NXX</w:t>
-      </w:r>
-      <w:r>
-        <w:rPr>
-          <w:rFonts w:ascii="Consolas" w:hAnsi="Consolas" w:cs="Courier New"/>
-          <w:b/>
-          <w:bCs/>
-          <w:noProof/>
-          <w:color w:val="000000"/>
-          <w:szCs w:val="28"/>
-        </w:rPr>
-        <w:t>/WS0</w:t>
-      </w:r>
-      <w:r>
-        <w:rPr>
-          <w:rFonts w:ascii="Consolas" w:hAnsi="Consolas" w:cs="Courier New"/>
-          <w:b/>
-          <w:bCs/>
-          <w:noProof/>
-          <w:color w:val="000000"/>
-          <w:szCs w:val="28"/>
-        </w:rPr>
-        <w:t>4</w:t>
-      </w:r>
-      <w:r>
-        <w:rPr>
-          <w:rFonts w:ascii="Consolas" w:hAnsi="Consolas" w:cs="Courier New"/>
-          <w:b/>
-          <w:bCs/>
-          <w:noProof/>
-          <w:color w:val="000000"/>
-          <w:szCs w:val="28"/>
-        </w:rPr>
-        <w:t>/</w:t>
-      </w:r>
-      <w:r>
-        <w:rPr>
-          <w:rFonts w:ascii="Consolas" w:hAnsi="Consolas" w:cs="Courier New"/>
-          <w:b/>
-          <w:bCs/>
-          <w:noProof/>
-          <w:color w:val="000000"/>
-          <w:szCs w:val="28"/>
-        </w:rPr>
-        <w:t>DIY</w:t>
-      </w:r>
-      <w:r>
-        <w:rPr>
-          <w:rFonts w:ascii="Consolas" w:hAnsi="Consolas" w:cs="Consolas"/>
-          <w:bCs/>
-          <w:noProof/>
-          <w:color w:val="808080" w:themeColor="background1" w:themeShade="80"/>
-          <w:sz w:val="18"/>
-          <w:lang w:eastAsia="zh-CN"/>
-        </w:rPr>
-        <w:t>&lt;ENTER&gt;</w:t>
-      </w:r>
-    </w:p>
-    <w:p>
-      <w:pPr>
-        <w:suppressAutoHyphens/>
-        <w:autoSpaceDE w:val="0"/>
-        <w:autoSpaceDN w:val="0"/>
-        <w:adjustRightInd w:val="0"/>
-        <w:spacing w:after="120"/>
-        <w:rPr>
-          <w:rFonts w:cstheme="minorHAnsi"/>
-          <w:szCs w:val="28"/>
-        </w:rPr>
-      </w:pPr>
-      <w:r>
-        <w:rPr>
-          <w:rFonts w:cstheme="minorHAnsi"/>
-          <w:szCs w:val="28"/>
-        </w:rPr>
-        <w:t>and follow the instructions</w:t>
-      </w:r>
-      <w:r>
-        <w:rPr>
-          <w:rFonts w:cstheme="minorHAnsi"/>
-          <w:color w:val="000000"/>
-          <w:szCs w:val="28"/>
-        </w:rPr>
-        <w:t xml:space="preserve"> generated by the command and your program.</w:t>
+          <w:sz w:val="44"/>
+          <w:szCs w:val="44"/>
+        </w:rPr>
+        <w:t>%)</w:t>
       </w:r>
     </w:p>
     <w:p>
@@ -26258,22 +22543,11 @@
       <w:r>
         <w:rPr>
           <w:rFonts w:cstheme="minorHAnsi"/>
-          <w:b/>
           <w:bCs/>
-          <w:smallCaps/>
-          <w:color w:val="FF0000"/>
-          <w:szCs w:val="28"/>
-        </w:rPr>
-        <w:t>Important</w:t>
-      </w:r>
-      <w:r>
-        <w:rPr>
-          <w:rFonts w:cstheme="minorHAnsi"/>
-          <w:bCs/>
-          <w:color w:val="000000"/>
-          <w:szCs w:val="28"/>
-        </w:rPr>
-        <w:t>: Please note that a successful submission does not guarantee full credit for this workshop. If the professor is not satisfied with your implementation, your professor may ask you to resubmit. Resubmissions will attract a penalty.</w:t>
+          <w:color w:val="000000"/>
+          <w:szCs w:val="28"/>
+        </w:rPr>
+        <w:t>There will be no DIY for this workshop.</w:t>
       </w:r>
     </w:p>
     <w:sectPr>
@@ -29551,7 +25825,7 @@
       </w:pPr>
     </w:pPrDefault>
   </w:docDefaults>
-  <w:latentStyles w:defLockedState="0" w:defUIPriority="99" w:defSemiHidden="0" w:defUnhideWhenUsed="0" w:defQFormat="0" w:count="375">
+  <w:latentStyles w:defLockedState="0" w:defUIPriority="99" w:defSemiHidden="0" w:defUnhideWhenUsed="0" w:defQFormat="0" w:count="377">
     <w:lsdException w:name="Normal" w:uiPriority="0" w:qFormat="1"/>
     <w:lsdException w:name="heading 1" w:uiPriority="9" w:qFormat="1"/>
     <w:lsdException w:name="heading 2" w:semiHidden="1" w:uiPriority="9" w:unhideWhenUsed="1" w:qFormat="1"/>
@@ -29657,7 +25931,6 @@
     <w:lsdException w:name="HTML Sample" w:semiHidden="1" w:unhideWhenUsed="1"/>
     <w:lsdException w:name="HTML Typewriter" w:semiHidden="1" w:unhideWhenUsed="1"/>
     <w:lsdException w:name="HTML Variable" w:semiHidden="1" w:unhideWhenUsed="1"/>
-    <w:lsdException w:name="Normal Table" w:semiHidden="1" w:unhideWhenUsed="1"/>
     <w:lsdException w:name="annotation subject" w:semiHidden="1" w:unhideWhenUsed="1"/>
     <w:lsdException w:name="No List" w:semiHidden="1" w:unhideWhenUsed="1"/>
     <w:lsdException w:name="Outline List 1" w:semiHidden="1" w:unhideWhenUsed="1"/>
@@ -29703,11 +25976,9 @@
     <w:lsdException w:name="Table Subtle 1" w:semiHidden="1" w:unhideWhenUsed="1"/>
     <w:lsdException w:name="Table Subtle 2" w:semiHidden="1" w:unhideWhenUsed="1"/>
     <w:lsdException w:name="Table Web 1" w:semiHidden="1" w:unhideWhenUsed="1"/>
-    <w:lsdException w:name="Table Web 2" w:semiHidden="1" w:unhideWhenUsed="1"/>
     <w:lsdException w:name="Table Web 3" w:semiHidden="1" w:unhideWhenUsed="1"/>
     <w:lsdException w:name="Balloon Text" w:semiHidden="1" w:unhideWhenUsed="1"/>
     <w:lsdException w:name="Table Grid" w:uiPriority="39"/>
-    <w:lsdException w:name="Table Theme" w:semiHidden="1" w:unhideWhenUsed="1"/>
     <w:lsdException w:name="Placeholder Text" w:semiHidden="1"/>
     <w:lsdException w:name="No Spacing" w:uiPriority="1" w:qFormat="1"/>
     <w:lsdException w:name="Light Shading" w:uiPriority="60"/>
@@ -29927,6 +26198,8 @@
     <w:lsdException w:name="Smart Hyperlink" w:semiHidden="1" w:unhideWhenUsed="1"/>
     <w:lsdException w:name="Hashtag" w:semiHidden="1" w:unhideWhenUsed="1"/>
     <w:lsdException w:name="Unresolved Mention" w:semiHidden="1" w:unhideWhenUsed="1"/>
+    <w:lsdException w:name="Smart Link" w:semiHidden="1" w:unhideWhenUsed="1"/>
+    <w:lsdException w:name="Smart Link Error" w:semiHidden="1" w:unhideWhenUsed="1"/>
   </w:latentStyles>
   <w:style w:type="paragraph" w:default="1" w:styleId="Normal">
     <w:name w:val="Normal"/>
@@ -30820,7 +27093,7 @@
 </file>
 
 <file path=customXml/itemProps1.xml><?xml version="1.0" encoding="utf-8"?>
-<ds:datastoreItem xmlns:ds="http://schemas.openxmlformats.org/officeDocument/2006/customXml" ds:itemID="{A9DD63DE-68BB-4A8E-AC38-A221CD922A5D}">
+<ds:datastoreItem xmlns:ds="http://schemas.openxmlformats.org/officeDocument/2006/customXml" ds:itemID="{38F9195F-31AD-4B44-A3F1-529CC6A61CA4}">
   <ds:schemaRefs>
     <ds:schemaRef ds:uri="http://schemas.openxmlformats.org/officeDocument/2006/bibliography"/>
   </ds:schemaRefs>

</xml_diff>